<commit_message>
Eddie documentatie en start van de arduino controller
</commit_message>
<xml_diff>
--- a/Documents/Technisch ontwerp.docx
+++ b/Documents/Technisch ontwerp.docx
@@ -46,7 +46,6 @@
           </w:placeholder>
           <w:showingPlcHdr/>
         </w:sdtPr>
-        <w:sdtEndPr/>
         <w:sdtContent>
           <w:r>
             <w:rPr>
@@ -112,7 +111,6 @@
             <w:docPart w:val="43F725CD31AB400A874762BC8AF3146A"/>
           </w:placeholder>
         </w:sdtPr>
-        <w:sdtEndPr/>
         <w:sdtContent>
           <w:r>
             <w:rPr>
@@ -155,7 +153,6 @@
             <w:docPart w:val="687E680AF83748B88549FCB7E3746C8D"/>
           </w:placeholder>
         </w:sdtPr>
-        <w:sdtEndPr/>
         <w:sdtContent>
           <w:r>
             <w:rPr>
@@ -198,7 +195,6 @@
             <w:docPart w:val="736346A43E45447C915AB1A64BDB4588"/>
           </w:placeholder>
         </w:sdtPr>
-        <w:sdtEndPr/>
         <w:sdtContent>
           <w:r>
             <w:rPr>
@@ -261,7 +257,6 @@
             <w:docPart w:val="3E76DBF39B6946B8BCC7BCEB2D9D6230"/>
           </w:placeholder>
         </w:sdtPr>
-        <w:sdtEndPr/>
         <w:sdtContent>
           <w:r>
             <w:rPr>
@@ -322,7 +317,6 @@
             <w:calendar w:val="gregorian"/>
           </w:date>
         </w:sdtPr>
-        <w:sdtEndPr/>
         <w:sdtContent>
           <w:r>
             <w:rPr>
@@ -380,7 +374,6 @@
             <w:docPart w:val="2AA8CE7BC7F14C2899623B90E43E4810"/>
           </w:placeholder>
         </w:sdtPr>
-        <w:sdtEndPr/>
         <w:sdtContent>
           <w:r>
             <w:rPr>
@@ -843,7 +836,6 @@
             <w:calendar w:val="gregorian"/>
           </w:date>
         </w:sdtPr>
-        <w:sdtEndPr/>
         <w:sdtContent>
           <w:r>
             <w:rPr>
@@ -910,7 +902,6 @@
             <w:calendar w:val="gregorian"/>
           </w:date>
         </w:sdtPr>
-        <w:sdtEndPr/>
         <w:sdtContent>
           <w:r>
             <w:rPr>
@@ -1002,7 +993,6 @@
           </w:placeholder>
           <w:showingPlcHdr/>
         </w:sdtPr>
-        <w:sdtEndPr/>
         <w:sdtContent>
           <w:r>
             <w:rPr>
@@ -1075,7 +1065,6 @@
           </w:placeholder>
           <w:showingPlcHdr/>
         </w:sdtPr>
-        <w:sdtEndPr/>
         <w:sdtContent>
           <w:r>
             <w:rPr>
@@ -1143,6 +1132,9 @@
         <w:pStyle w:val="TOCHeading"/>
         <w:jc w:val="both"/>
       </w:pPr>
+      <w:r>
+        <w:tab/>
+      </w:r>
       <w:r>
         <w:br w:type="column"/>
       </w:r>
@@ -2509,6 +2501,33 @@
       <w:bookmarkEnd w:id="2"/>
     </w:p>
     <w:p>
+      <w:pPr>
+        <w:rPr>
+          <w:lang w:val="en-US"/>
+        </w:rPr>
+      </w:pPr>
+      <w:r>
+        <w:rPr>
+          <w:lang w:val="en-US"/>
+        </w:rPr>
+        <w:t xml:space="preserve">In this document you are going to </w:t>
+      </w:r>
+      <w:r>
+        <w:rPr>
+          <w:lang w:val="en-US"/>
+        </w:rPr>
+        <w:t>find different demands where our project need to succeed.</w:t>
+      </w:r>
+      <w:r>
+        <w:rPr>
+          <w:lang w:val="en-US"/>
+        </w:rPr>
+        <w:t xml:space="preserve"> You will see which decisions are made and which appointments are made. From the reader we expect a little bit of foreknowledge.</w:t>
+      </w:r>
+      <w:bookmarkStart w:id="3" w:name="_GoBack"/>
+      <w:bookmarkEnd w:id="3"/>
+    </w:p>
+    <w:p>
       <w:r>
         <w:t>In dit document gaat u verschillende eisen vinden waar dit project aan moet voldoen.</w:t>
       </w:r>
@@ -2523,16 +2542,16 @@
       <w:pPr>
         <w:pStyle w:val="Heading1"/>
       </w:pPr>
-      <w:bookmarkStart w:id="3" w:name="_Toc434054835"/>
-      <w:bookmarkStart w:id="4" w:name="_Toc499208814"/>
+      <w:bookmarkStart w:id="4" w:name="_Toc434054835"/>
+      <w:bookmarkStart w:id="5" w:name="_Toc499208814"/>
       <w:r>
         <w:t xml:space="preserve">Technische </w:t>
       </w:r>
       <w:r>
         <w:t>Eisen</w:t>
       </w:r>
-      <w:bookmarkEnd w:id="3"/>
       <w:bookmarkEnd w:id="4"/>
+      <w:bookmarkEnd w:id="5"/>
     </w:p>
     <w:p>
       <w:r>
@@ -2592,12 +2611,12 @@
       <w:pPr>
         <w:pStyle w:val="Heading1"/>
       </w:pPr>
-      <w:bookmarkStart w:id="5" w:name="_Toc499208815"/>
-      <w:bookmarkStart w:id="6" w:name="_Toc434054836"/>
+      <w:bookmarkStart w:id="6" w:name="_Toc499208815"/>
+      <w:bookmarkStart w:id="7" w:name="_Toc434054836"/>
       <w:r>
         <w:t>Componenten en modules</w:t>
       </w:r>
-      <w:bookmarkEnd w:id="5"/>
+      <w:bookmarkEnd w:id="6"/>
     </w:p>
     <w:p>
       <w:r>
@@ -2659,22 +2678,977 @@
       <w:pPr>
         <w:pStyle w:val="Heading1"/>
       </w:pPr>
-      <w:bookmarkStart w:id="7" w:name="_Toc499208816"/>
+      <w:bookmarkStart w:id="8" w:name="_Toc499208816"/>
       <w:r>
         <w:t>Diagrammen</w:t>
       </w:r>
-      <w:bookmarkEnd w:id="7"/>
+      <w:bookmarkEnd w:id="8"/>
     </w:p>
     <w:p>
       <w:pPr>
         <w:pStyle w:val="Heading2"/>
       </w:pPr>
-      <w:bookmarkStart w:id="8" w:name="_Toc499208817"/>
+      <w:bookmarkStart w:id="9" w:name="_Toc499208817"/>
+      <w:r>
+        <w:rPr>
+          <w:noProof/>
+        </w:rPr>
+        <mc:AlternateContent>
+          <mc:Choice Requires="wpg">
+            <w:drawing>
+              <wp:anchor distT="0" distB="0" distL="114300" distR="114300" simplePos="0" relativeHeight="251661312" behindDoc="0" locked="0" layoutInCell="1" allowOverlap="1" wp14:anchorId="78243867" wp14:editId="5439FCD7">
+                <wp:simplePos x="0" y="0"/>
+                <wp:positionH relativeFrom="column">
+                  <wp:posOffset>-442595</wp:posOffset>
+                </wp:positionH>
+                <wp:positionV relativeFrom="paragraph">
+                  <wp:posOffset>336550</wp:posOffset>
+                </wp:positionV>
+                <wp:extent cx="6829425" cy="1371600"/>
+                <wp:effectExtent l="0" t="0" r="28575" b="19050"/>
+                <wp:wrapTopAndBottom/>
+                <wp:docPr id="2" name="Group 2"/>
+                <wp:cNvGraphicFramePr/>
+                <a:graphic xmlns:a="http://schemas.openxmlformats.org/drawingml/2006/main">
+                  <a:graphicData uri="http://schemas.microsoft.com/office/word/2010/wordprocessingGroup">
+                    <wpg:wgp>
+                      <wpg:cNvGrpSpPr/>
+                      <wpg:grpSpPr>
+                        <a:xfrm>
+                          <a:off x="0" y="0"/>
+                          <a:ext cx="6829425" cy="1371600"/>
+                          <a:chOff x="0" y="0"/>
+                          <a:chExt cx="6829425" cy="1371600"/>
+                        </a:xfrm>
+                      </wpg:grpSpPr>
+                      <wps:wsp>
+                        <wps:cNvPr id="6" name="Rectangle: Rounded Corners 6"/>
+                        <wps:cNvSpPr/>
+                        <wps:spPr>
+                          <a:xfrm>
+                            <a:off x="0" y="0"/>
+                            <a:ext cx="2238375" cy="1371600"/>
+                          </a:xfrm>
+                          <a:prstGeom prst="roundRect">
+                            <a:avLst/>
+                          </a:prstGeom>
+                          <a:ln w="25400">
+                            <a:solidFill>
+                              <a:schemeClr val="tx1"/>
+                            </a:solidFill>
+                          </a:ln>
+                        </wps:spPr>
+                        <wps:style>
+                          <a:lnRef idx="2">
+                            <a:schemeClr val="accent1">
+                              <a:shade val="50000"/>
+                            </a:schemeClr>
+                          </a:lnRef>
+                          <a:fillRef idx="1">
+                            <a:schemeClr val="accent1"/>
+                          </a:fillRef>
+                          <a:effectRef idx="0">
+                            <a:schemeClr val="accent1"/>
+                          </a:effectRef>
+                          <a:fontRef idx="minor">
+                            <a:schemeClr val="lt1"/>
+                          </a:fontRef>
+                        </wps:style>
+                        <wps:txbx>
+                          <w:txbxContent>
+                            <w:p>
+                              <w:pPr>
+                                <w:pStyle w:val="NoSpacing"/>
+                                <w:jc w:val="center"/>
+                                <w:rPr>
+                                  <w:sz w:val="24"/>
+                                </w:rPr>
+                              </w:pPr>
+                              <w:proofErr w:type="spellStart"/>
+                              <w:r>
+                                <w:rPr>
+                                  <w:sz w:val="24"/>
+                                </w:rPr>
+                                <w:t>Arduino</w:t>
+                              </w:r>
+                              <w:proofErr w:type="spellEnd"/>
+                            </w:p>
+                            <w:p>
+                              <w:pPr>
+                                <w:pStyle w:val="NoSpacing"/>
+                                <w:numPr>
+                                  <w:ilvl w:val="0"/>
+                                  <w:numId w:val="24"/>
+                                </w:numPr>
+                                <w:rPr>
+                                  <w:sz w:val="24"/>
+                                </w:rPr>
+                              </w:pPr>
+                              <w:proofErr w:type="spellStart"/>
+                              <w:r>
+                                <w:rPr>
+                                  <w:sz w:val="24"/>
+                                </w:rPr>
+                                <w:t>Thumbstick</w:t>
+                              </w:r>
+                              <w:proofErr w:type="spellEnd"/>
+                              <w:r>
+                                <w:rPr>
+                                  <w:sz w:val="24"/>
+                                </w:rPr>
+                                <w:t>(int)</w:t>
+                              </w:r>
+                            </w:p>
+                            <w:p>
+                              <w:pPr>
+                                <w:pStyle w:val="NoSpacing"/>
+                                <w:numPr>
+                                  <w:ilvl w:val="0"/>
+                                  <w:numId w:val="24"/>
+                                </w:numPr>
+                                <w:rPr>
+                                  <w:sz w:val="24"/>
+                                </w:rPr>
+                              </w:pPr>
+                              <w:proofErr w:type="spellStart"/>
+                              <w:r>
+                                <w:rPr>
+                                  <w:sz w:val="24"/>
+                                </w:rPr>
+                                <w:t>Left</w:t>
+                              </w:r>
+                              <w:proofErr w:type="spellEnd"/>
+                              <w:r>
+                                <w:rPr>
+                                  <w:sz w:val="24"/>
+                                </w:rPr>
+                                <w:t xml:space="preserve"> button</w:t>
+                              </w:r>
+                              <w:r>
+                                <w:rPr>
+                                  <w:sz w:val="24"/>
+                                </w:rPr>
+                                <w:t>(</w:t>
+                              </w:r>
+                              <w:proofErr w:type="spellStart"/>
+                              <w:r>
+                                <w:rPr>
+                                  <w:sz w:val="24"/>
+                                </w:rPr>
+                                <w:t>Boolean</w:t>
+                              </w:r>
+                              <w:proofErr w:type="spellEnd"/>
+                              <w:r>
+                                <w:rPr>
+                                  <w:sz w:val="24"/>
+                                </w:rPr>
+                                <w:t>)</w:t>
+                              </w:r>
+                            </w:p>
+                            <w:p>
+                              <w:pPr>
+                                <w:pStyle w:val="NoSpacing"/>
+                                <w:numPr>
+                                  <w:ilvl w:val="0"/>
+                                  <w:numId w:val="24"/>
+                                </w:numPr>
+                                <w:rPr>
+                                  <w:sz w:val="24"/>
+                                </w:rPr>
+                              </w:pPr>
+                              <w:r>
+                                <w:rPr>
+                                  <w:sz w:val="24"/>
+                                </w:rPr>
+                                <w:t>Top button</w:t>
+                              </w:r>
+                              <w:r>
+                                <w:rPr>
+                                  <w:sz w:val="24"/>
+                                </w:rPr>
+                                <w:t>(</w:t>
+                              </w:r>
+                              <w:proofErr w:type="spellStart"/>
+                              <w:r>
+                                <w:rPr>
+                                  <w:sz w:val="24"/>
+                                </w:rPr>
+                                <w:t>Boolean</w:t>
+                              </w:r>
+                              <w:proofErr w:type="spellEnd"/>
+                              <w:r>
+                                <w:rPr>
+                                  <w:sz w:val="24"/>
+                                </w:rPr>
+                                <w:t>)</w:t>
+                              </w:r>
+                            </w:p>
+                            <w:p>
+                              <w:pPr>
+                                <w:pStyle w:val="NoSpacing"/>
+                                <w:numPr>
+                                  <w:ilvl w:val="0"/>
+                                  <w:numId w:val="24"/>
+                                </w:numPr>
+                                <w:rPr>
+                                  <w:sz w:val="24"/>
+                                </w:rPr>
+                              </w:pPr>
+                              <w:r>
+                                <w:rPr>
+                                  <w:sz w:val="24"/>
+                                </w:rPr>
+                                <w:t>Bottom button</w:t>
+                              </w:r>
+                              <w:r>
+                                <w:rPr>
+                                  <w:sz w:val="24"/>
+                                </w:rPr>
+                                <w:t>(</w:t>
+                              </w:r>
+                              <w:proofErr w:type="spellStart"/>
+                              <w:r>
+                                <w:rPr>
+                                  <w:sz w:val="24"/>
+                                </w:rPr>
+                                <w:t>Boolean</w:t>
+                              </w:r>
+                              <w:proofErr w:type="spellEnd"/>
+                              <w:r>
+                                <w:rPr>
+                                  <w:sz w:val="24"/>
+                                </w:rPr>
+                                <w:t>)</w:t>
+                              </w:r>
+                            </w:p>
+                          </w:txbxContent>
+                        </wps:txbx>
+                        <wps:bodyPr rot="0" spcFirstLastPara="0" vertOverflow="overflow" horzOverflow="overflow" vert="horz" wrap="square" lIns="91440" tIns="45720" rIns="91440" bIns="45720" numCol="1" spcCol="0" rtlCol="0" fromWordArt="0" anchor="t" anchorCtr="0" forceAA="0" compatLnSpc="1">
+                          <a:prstTxWarp prst="textNoShape">
+                            <a:avLst/>
+                          </a:prstTxWarp>
+                          <a:noAutofit/>
+                        </wps:bodyPr>
+                      </wps:wsp>
+                      <wps:wsp>
+                        <wps:cNvPr id="7" name="Rectangle: Rounded Corners 7"/>
+                        <wps:cNvSpPr/>
+                        <wps:spPr>
+                          <a:xfrm>
+                            <a:off x="2486025" y="9525"/>
+                            <a:ext cx="2105025" cy="1362075"/>
+                          </a:xfrm>
+                          <a:prstGeom prst="roundRect">
+                            <a:avLst/>
+                          </a:prstGeom>
+                          <a:ln w="25400">
+                            <a:solidFill>
+                              <a:schemeClr val="tx1"/>
+                            </a:solidFill>
+                          </a:ln>
+                        </wps:spPr>
+                        <wps:style>
+                          <a:lnRef idx="2">
+                            <a:schemeClr val="accent1">
+                              <a:shade val="50000"/>
+                            </a:schemeClr>
+                          </a:lnRef>
+                          <a:fillRef idx="1">
+                            <a:schemeClr val="accent1"/>
+                          </a:fillRef>
+                          <a:effectRef idx="0">
+                            <a:schemeClr val="accent1"/>
+                          </a:effectRef>
+                          <a:fontRef idx="minor">
+                            <a:schemeClr val="lt1"/>
+                          </a:fontRef>
+                        </wps:style>
+                        <wps:txbx>
+                          <w:txbxContent>
+                            <w:p>
+                              <w:pPr>
+                                <w:pStyle w:val="NoSpacing"/>
+                                <w:jc w:val="center"/>
+                                <w:rPr>
+                                  <w:sz w:val="24"/>
+                                </w:rPr>
+                              </w:pPr>
+                              <w:proofErr w:type="spellStart"/>
+                              <w:r>
+                                <w:rPr>
+                                  <w:sz w:val="24"/>
+                                </w:rPr>
+                                <w:t>Unity</w:t>
+                              </w:r>
+                              <w:proofErr w:type="spellEnd"/>
+                              <w:r>
+                                <w:rPr>
+                                  <w:sz w:val="24"/>
+                                </w:rPr>
+                                <w:t xml:space="preserve"> game</w:t>
+                              </w:r>
+                            </w:p>
+                            <w:p>
+                              <w:pPr>
+                                <w:pStyle w:val="NoSpacing"/>
+                                <w:numPr>
+                                  <w:ilvl w:val="0"/>
+                                  <w:numId w:val="23"/>
+                                </w:numPr>
+                                <w:rPr>
+                                  <w:sz w:val="24"/>
+                                </w:rPr>
+                              </w:pPr>
+                              <w:proofErr w:type="spellStart"/>
+                              <w:r>
+                                <w:rPr>
+                                  <w:sz w:val="24"/>
+                                </w:rPr>
+                                <w:t>BallPlace</w:t>
+                              </w:r>
+                              <w:proofErr w:type="spellEnd"/>
+                              <w:r>
+                                <w:rPr>
+                                  <w:sz w:val="24"/>
+                                </w:rPr>
+                                <w:t>(int)</w:t>
+                              </w:r>
+                            </w:p>
+                            <w:p>
+                              <w:pPr>
+                                <w:pStyle w:val="NoSpacing"/>
+                                <w:numPr>
+                                  <w:ilvl w:val="0"/>
+                                  <w:numId w:val="23"/>
+                                </w:numPr>
+                                <w:rPr>
+                                  <w:sz w:val="24"/>
+                                </w:rPr>
+                              </w:pPr>
+                              <w:proofErr w:type="spellStart"/>
+                              <w:r>
+                                <w:rPr>
+                                  <w:sz w:val="24"/>
+                                </w:rPr>
+                                <w:t>AmountGems</w:t>
+                              </w:r>
+                              <w:proofErr w:type="spellEnd"/>
+                              <w:r>
+                                <w:rPr>
+                                  <w:sz w:val="24"/>
+                                </w:rPr>
+                                <w:t>(int)</w:t>
+                              </w:r>
+                            </w:p>
+                            <w:p>
+                              <w:pPr>
+                                <w:pStyle w:val="NoSpacing"/>
+                                <w:numPr>
+                                  <w:ilvl w:val="0"/>
+                                  <w:numId w:val="23"/>
+                                </w:numPr>
+                                <w:rPr>
+                                  <w:sz w:val="24"/>
+                                </w:rPr>
+                              </w:pPr>
+                              <w:r>
+                                <w:rPr>
+                                  <w:sz w:val="24"/>
+                                </w:rPr>
+                                <w:t>Leader board(list)</w:t>
+                              </w:r>
+                            </w:p>
+                            <w:p>
+                              <w:pPr>
+                                <w:pStyle w:val="NoSpacing"/>
+                                <w:numPr>
+                                  <w:ilvl w:val="0"/>
+                                  <w:numId w:val="23"/>
+                                </w:numPr>
+                                <w:rPr>
+                                  <w:sz w:val="24"/>
+                                </w:rPr>
+                              </w:pPr>
+                            </w:p>
+                          </w:txbxContent>
+                        </wps:txbx>
+                        <wps:bodyPr rot="0" spcFirstLastPara="0" vertOverflow="overflow" horzOverflow="overflow" vert="horz" wrap="square" lIns="91440" tIns="45720" rIns="91440" bIns="45720" numCol="1" spcCol="0" rtlCol="0" fromWordArt="0" anchor="t" anchorCtr="0" forceAA="0" compatLnSpc="1">
+                          <a:prstTxWarp prst="textNoShape">
+                            <a:avLst/>
+                          </a:prstTxWarp>
+                          <a:noAutofit/>
+                        </wps:bodyPr>
+                      </wps:wsp>
+                      <wps:wsp>
+                        <wps:cNvPr id="8" name="Rectangle: Rounded Corners 8"/>
+                        <wps:cNvSpPr/>
+                        <wps:spPr>
+                          <a:xfrm>
+                            <a:off x="5257800" y="28575"/>
+                            <a:ext cx="1571625" cy="1190625"/>
+                          </a:xfrm>
+                          <a:prstGeom prst="roundRect">
+                            <a:avLst/>
+                          </a:prstGeom>
+                          <a:ln w="25400">
+                            <a:solidFill>
+                              <a:schemeClr val="tx1"/>
+                            </a:solidFill>
+                          </a:ln>
+                        </wps:spPr>
+                        <wps:style>
+                          <a:lnRef idx="2">
+                            <a:schemeClr val="accent1">
+                              <a:shade val="50000"/>
+                            </a:schemeClr>
+                          </a:lnRef>
+                          <a:fillRef idx="1">
+                            <a:schemeClr val="accent1"/>
+                          </a:fillRef>
+                          <a:effectRef idx="0">
+                            <a:schemeClr val="accent1"/>
+                          </a:effectRef>
+                          <a:fontRef idx="minor">
+                            <a:schemeClr val="lt1"/>
+                          </a:fontRef>
+                        </wps:style>
+                        <wps:txbx>
+                          <w:txbxContent>
+                            <w:p>
+                              <w:pPr>
+                                <w:pStyle w:val="NoSpacing"/>
+                                <w:jc w:val="center"/>
+                                <w:rPr>
+                                  <w:sz w:val="24"/>
+                                </w:rPr>
+                              </w:pPr>
+                              <w:r>
+                                <w:rPr>
+                                  <w:sz w:val="24"/>
+                                </w:rPr>
+                                <w:t>Website</w:t>
+                              </w:r>
+                            </w:p>
+                            <w:p>
+                              <w:pPr>
+                                <w:pStyle w:val="NoSpacing"/>
+                                <w:numPr>
+                                  <w:ilvl w:val="0"/>
+                                  <w:numId w:val="25"/>
+                                </w:numPr>
+                                <w:rPr>
+                                  <w:sz w:val="24"/>
+                                </w:rPr>
+                              </w:pPr>
+                              <w:r>
+                                <w:rPr>
+                                  <w:sz w:val="24"/>
+                                </w:rPr>
+                                <w:t>Game</w:t>
+                              </w:r>
+                            </w:p>
+                            <w:p>
+                              <w:pPr>
+                                <w:pStyle w:val="NoSpacing"/>
+                                <w:numPr>
+                                  <w:ilvl w:val="0"/>
+                                  <w:numId w:val="25"/>
+                                </w:numPr>
+                                <w:rPr>
+                                  <w:sz w:val="24"/>
+                                </w:rPr>
+                              </w:pPr>
+                              <w:proofErr w:type="spellStart"/>
+                              <w:r>
+                                <w:rPr>
+                                  <w:sz w:val="24"/>
+                                </w:rPr>
+                                <w:t>About</w:t>
+                              </w:r>
+                              <w:proofErr w:type="spellEnd"/>
+                            </w:p>
+                            <w:p>
+                              <w:pPr>
+                                <w:pStyle w:val="NoSpacing"/>
+                                <w:numPr>
+                                  <w:ilvl w:val="0"/>
+                                  <w:numId w:val="25"/>
+                                </w:numPr>
+                                <w:rPr>
+                                  <w:sz w:val="24"/>
+                                </w:rPr>
+                              </w:pPr>
+                              <w:r>
+                                <w:rPr>
+                                  <w:sz w:val="24"/>
+                                </w:rPr>
+                                <w:t>Information</w:t>
+                              </w:r>
+                            </w:p>
+                          </w:txbxContent>
+                        </wps:txbx>
+                        <wps:bodyPr rot="0" spcFirstLastPara="0" vertOverflow="overflow" horzOverflow="overflow" vert="horz" wrap="square" lIns="91440" tIns="45720" rIns="91440" bIns="45720" numCol="1" spcCol="0" rtlCol="0" fromWordArt="0" anchor="t" anchorCtr="0" forceAA="0" compatLnSpc="1">
+                          <a:prstTxWarp prst="textNoShape">
+                            <a:avLst/>
+                          </a:prstTxWarp>
+                          <a:noAutofit/>
+                        </wps:bodyPr>
+                      </wps:wsp>
+                      <wps:wsp>
+                        <wps:cNvPr id="9" name="Straight Arrow Connector 9"/>
+                        <wps:cNvCnPr/>
+                        <wps:spPr>
+                          <a:xfrm>
+                            <a:off x="1838325" y="666750"/>
+                            <a:ext cx="647700" cy="0"/>
+                          </a:xfrm>
+                          <a:prstGeom prst="straightConnector1">
+                            <a:avLst/>
+                          </a:prstGeom>
+                          <a:ln>
+                            <a:tailEnd type="triangle"/>
+                          </a:ln>
+                        </wps:spPr>
+                        <wps:style>
+                          <a:lnRef idx="1">
+                            <a:schemeClr val="accent1"/>
+                          </a:lnRef>
+                          <a:fillRef idx="0">
+                            <a:schemeClr val="accent1"/>
+                          </a:fillRef>
+                          <a:effectRef idx="0">
+                            <a:schemeClr val="accent1"/>
+                          </a:effectRef>
+                          <a:fontRef idx="minor">
+                            <a:schemeClr val="tx1"/>
+                          </a:fontRef>
+                        </wps:style>
+                        <wps:bodyPr/>
+                      </wps:wsp>
+                      <wps:wsp>
+                        <wps:cNvPr id="10" name="Straight Arrow Connector 10"/>
+                        <wps:cNvCnPr/>
+                        <wps:spPr>
+                          <a:xfrm>
+                            <a:off x="4591050" y="485775"/>
+                            <a:ext cx="666750" cy="45719"/>
+                          </a:xfrm>
+                          <a:prstGeom prst="straightConnector1">
+                            <a:avLst/>
+                          </a:prstGeom>
+                          <a:ln>
+                            <a:tailEnd type="triangle"/>
+                          </a:ln>
+                        </wps:spPr>
+                        <wps:style>
+                          <a:lnRef idx="1">
+                            <a:schemeClr val="accent1"/>
+                          </a:lnRef>
+                          <a:fillRef idx="0">
+                            <a:schemeClr val="accent1"/>
+                          </a:fillRef>
+                          <a:effectRef idx="0">
+                            <a:schemeClr val="accent1"/>
+                          </a:effectRef>
+                          <a:fontRef idx="minor">
+                            <a:schemeClr val="tx1"/>
+                          </a:fontRef>
+                        </wps:style>
+                        <wps:bodyPr/>
+                      </wps:wsp>
+                    </wpg:wgp>
+                  </a:graphicData>
+                </a:graphic>
+              </wp:anchor>
+            </w:drawing>
+          </mc:Choice>
+          <mc:Fallback>
+            <w:pict>
+              <v:group w14:anchorId="78243867" id="Group 2" o:spid="_x0000_s1029" style="position:absolute;margin-left:-34.85pt;margin-top:26.5pt;width:537.75pt;height:108pt;z-index:251661312" coordsize="68294,13716" o:gfxdata="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">
+                <v:roundrect id="Rectangle: Rounded Corners 6" o:spid="_x0000_s1030" style="position:absolute;width:22383;height:13716;visibility:visible;mso-wrap-style:square;v-text-anchor:top" arcsize="10923f" o:gfxdata="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" fillcolor="#4472c4 [3204]" strokecolor="black [3213]" strokeweight="2pt">
+                  <v:stroke joinstyle="miter"/>
+                  <v:textbox>
+                    <w:txbxContent>
+                      <w:p>
+                        <w:pPr>
+                          <w:pStyle w:val="NoSpacing"/>
+                          <w:jc w:val="center"/>
+                          <w:rPr>
+                            <w:sz w:val="24"/>
+                          </w:rPr>
+                        </w:pPr>
+                        <w:proofErr w:type="spellStart"/>
+                        <w:r>
+                          <w:rPr>
+                            <w:sz w:val="24"/>
+                          </w:rPr>
+                          <w:t>Arduino</w:t>
+                        </w:r>
+                        <w:proofErr w:type="spellEnd"/>
+                      </w:p>
+                      <w:p>
+                        <w:pPr>
+                          <w:pStyle w:val="NoSpacing"/>
+                          <w:numPr>
+                            <w:ilvl w:val="0"/>
+                            <w:numId w:val="24"/>
+                          </w:numPr>
+                          <w:rPr>
+                            <w:sz w:val="24"/>
+                          </w:rPr>
+                        </w:pPr>
+                        <w:proofErr w:type="spellStart"/>
+                        <w:r>
+                          <w:rPr>
+                            <w:sz w:val="24"/>
+                          </w:rPr>
+                          <w:t>Thumbstick</w:t>
+                        </w:r>
+                        <w:proofErr w:type="spellEnd"/>
+                        <w:r>
+                          <w:rPr>
+                            <w:sz w:val="24"/>
+                          </w:rPr>
+                          <w:t>(int)</w:t>
+                        </w:r>
+                      </w:p>
+                      <w:p>
+                        <w:pPr>
+                          <w:pStyle w:val="NoSpacing"/>
+                          <w:numPr>
+                            <w:ilvl w:val="0"/>
+                            <w:numId w:val="24"/>
+                          </w:numPr>
+                          <w:rPr>
+                            <w:sz w:val="24"/>
+                          </w:rPr>
+                        </w:pPr>
+                        <w:proofErr w:type="spellStart"/>
+                        <w:r>
+                          <w:rPr>
+                            <w:sz w:val="24"/>
+                          </w:rPr>
+                          <w:t>Left</w:t>
+                        </w:r>
+                        <w:proofErr w:type="spellEnd"/>
+                        <w:r>
+                          <w:rPr>
+                            <w:sz w:val="24"/>
+                          </w:rPr>
+                          <w:t xml:space="preserve"> button</w:t>
+                        </w:r>
+                        <w:r>
+                          <w:rPr>
+                            <w:sz w:val="24"/>
+                          </w:rPr>
+                          <w:t>(</w:t>
+                        </w:r>
+                        <w:proofErr w:type="spellStart"/>
+                        <w:r>
+                          <w:rPr>
+                            <w:sz w:val="24"/>
+                          </w:rPr>
+                          <w:t>Boolean</w:t>
+                        </w:r>
+                        <w:proofErr w:type="spellEnd"/>
+                        <w:r>
+                          <w:rPr>
+                            <w:sz w:val="24"/>
+                          </w:rPr>
+                          <w:t>)</w:t>
+                        </w:r>
+                      </w:p>
+                      <w:p>
+                        <w:pPr>
+                          <w:pStyle w:val="NoSpacing"/>
+                          <w:numPr>
+                            <w:ilvl w:val="0"/>
+                            <w:numId w:val="24"/>
+                          </w:numPr>
+                          <w:rPr>
+                            <w:sz w:val="24"/>
+                          </w:rPr>
+                        </w:pPr>
+                        <w:r>
+                          <w:rPr>
+                            <w:sz w:val="24"/>
+                          </w:rPr>
+                          <w:t>Top button</w:t>
+                        </w:r>
+                        <w:r>
+                          <w:rPr>
+                            <w:sz w:val="24"/>
+                          </w:rPr>
+                          <w:t>(</w:t>
+                        </w:r>
+                        <w:proofErr w:type="spellStart"/>
+                        <w:r>
+                          <w:rPr>
+                            <w:sz w:val="24"/>
+                          </w:rPr>
+                          <w:t>Boolean</w:t>
+                        </w:r>
+                        <w:proofErr w:type="spellEnd"/>
+                        <w:r>
+                          <w:rPr>
+                            <w:sz w:val="24"/>
+                          </w:rPr>
+                          <w:t>)</w:t>
+                        </w:r>
+                      </w:p>
+                      <w:p>
+                        <w:pPr>
+                          <w:pStyle w:val="NoSpacing"/>
+                          <w:numPr>
+                            <w:ilvl w:val="0"/>
+                            <w:numId w:val="24"/>
+                          </w:numPr>
+                          <w:rPr>
+                            <w:sz w:val="24"/>
+                          </w:rPr>
+                        </w:pPr>
+                        <w:r>
+                          <w:rPr>
+                            <w:sz w:val="24"/>
+                          </w:rPr>
+                          <w:t>Bottom button</w:t>
+                        </w:r>
+                        <w:r>
+                          <w:rPr>
+                            <w:sz w:val="24"/>
+                          </w:rPr>
+                          <w:t>(</w:t>
+                        </w:r>
+                        <w:proofErr w:type="spellStart"/>
+                        <w:r>
+                          <w:rPr>
+                            <w:sz w:val="24"/>
+                          </w:rPr>
+                          <w:t>Boolean</w:t>
+                        </w:r>
+                        <w:proofErr w:type="spellEnd"/>
+                        <w:r>
+                          <w:rPr>
+                            <w:sz w:val="24"/>
+                          </w:rPr>
+                          <w:t>)</w:t>
+                        </w:r>
+                      </w:p>
+                    </w:txbxContent>
+                  </v:textbox>
+                </v:roundrect>
+                <v:roundrect id="Rectangle: Rounded Corners 7" o:spid="_x0000_s1031" style="position:absolute;left:24860;top:95;width:21050;height:13621;visibility:visible;mso-wrap-style:square;v-text-anchor:top" arcsize="10923f" o:gfxdata="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" fillcolor="#4472c4 [3204]" strokecolor="black [3213]" strokeweight="2pt">
+                  <v:stroke joinstyle="miter"/>
+                  <v:textbox>
+                    <w:txbxContent>
+                      <w:p>
+                        <w:pPr>
+                          <w:pStyle w:val="NoSpacing"/>
+                          <w:jc w:val="center"/>
+                          <w:rPr>
+                            <w:sz w:val="24"/>
+                          </w:rPr>
+                        </w:pPr>
+                        <w:proofErr w:type="spellStart"/>
+                        <w:r>
+                          <w:rPr>
+                            <w:sz w:val="24"/>
+                          </w:rPr>
+                          <w:t>Unity</w:t>
+                        </w:r>
+                        <w:proofErr w:type="spellEnd"/>
+                        <w:r>
+                          <w:rPr>
+                            <w:sz w:val="24"/>
+                          </w:rPr>
+                          <w:t xml:space="preserve"> game</w:t>
+                        </w:r>
+                      </w:p>
+                      <w:p>
+                        <w:pPr>
+                          <w:pStyle w:val="NoSpacing"/>
+                          <w:numPr>
+                            <w:ilvl w:val="0"/>
+                            <w:numId w:val="23"/>
+                          </w:numPr>
+                          <w:rPr>
+                            <w:sz w:val="24"/>
+                          </w:rPr>
+                        </w:pPr>
+                        <w:proofErr w:type="spellStart"/>
+                        <w:r>
+                          <w:rPr>
+                            <w:sz w:val="24"/>
+                          </w:rPr>
+                          <w:t>BallPlace</w:t>
+                        </w:r>
+                        <w:proofErr w:type="spellEnd"/>
+                        <w:r>
+                          <w:rPr>
+                            <w:sz w:val="24"/>
+                          </w:rPr>
+                          <w:t>(int)</w:t>
+                        </w:r>
+                      </w:p>
+                      <w:p>
+                        <w:pPr>
+                          <w:pStyle w:val="NoSpacing"/>
+                          <w:numPr>
+                            <w:ilvl w:val="0"/>
+                            <w:numId w:val="23"/>
+                          </w:numPr>
+                          <w:rPr>
+                            <w:sz w:val="24"/>
+                          </w:rPr>
+                        </w:pPr>
+                        <w:proofErr w:type="spellStart"/>
+                        <w:r>
+                          <w:rPr>
+                            <w:sz w:val="24"/>
+                          </w:rPr>
+                          <w:t>AmountGems</w:t>
+                        </w:r>
+                        <w:proofErr w:type="spellEnd"/>
+                        <w:r>
+                          <w:rPr>
+                            <w:sz w:val="24"/>
+                          </w:rPr>
+                          <w:t>(int)</w:t>
+                        </w:r>
+                      </w:p>
+                      <w:p>
+                        <w:pPr>
+                          <w:pStyle w:val="NoSpacing"/>
+                          <w:numPr>
+                            <w:ilvl w:val="0"/>
+                            <w:numId w:val="23"/>
+                          </w:numPr>
+                          <w:rPr>
+                            <w:sz w:val="24"/>
+                          </w:rPr>
+                        </w:pPr>
+                        <w:r>
+                          <w:rPr>
+                            <w:sz w:val="24"/>
+                          </w:rPr>
+                          <w:t>Leader board(list)</w:t>
+                        </w:r>
+                      </w:p>
+                      <w:p>
+                        <w:pPr>
+                          <w:pStyle w:val="NoSpacing"/>
+                          <w:numPr>
+                            <w:ilvl w:val="0"/>
+                            <w:numId w:val="23"/>
+                          </w:numPr>
+                          <w:rPr>
+                            <w:sz w:val="24"/>
+                          </w:rPr>
+                        </w:pPr>
+                      </w:p>
+                    </w:txbxContent>
+                  </v:textbox>
+                </v:roundrect>
+                <v:roundrect id="Rectangle: Rounded Corners 8" o:spid="_x0000_s1032" style="position:absolute;left:52578;top:285;width:15716;height:11907;visibility:visible;mso-wrap-style:square;v-text-anchor:top" arcsize="10923f" o:gfxdata="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" fillcolor="#4472c4 [3204]" strokecolor="black [3213]" strokeweight="2pt">
+                  <v:stroke joinstyle="miter"/>
+                  <v:textbox>
+                    <w:txbxContent>
+                      <w:p>
+                        <w:pPr>
+                          <w:pStyle w:val="NoSpacing"/>
+                          <w:jc w:val="center"/>
+                          <w:rPr>
+                            <w:sz w:val="24"/>
+                          </w:rPr>
+                        </w:pPr>
+                        <w:r>
+                          <w:rPr>
+                            <w:sz w:val="24"/>
+                          </w:rPr>
+                          <w:t>Website</w:t>
+                        </w:r>
+                      </w:p>
+                      <w:p>
+                        <w:pPr>
+                          <w:pStyle w:val="NoSpacing"/>
+                          <w:numPr>
+                            <w:ilvl w:val="0"/>
+                            <w:numId w:val="25"/>
+                          </w:numPr>
+                          <w:rPr>
+                            <w:sz w:val="24"/>
+                          </w:rPr>
+                        </w:pPr>
+                        <w:r>
+                          <w:rPr>
+                            <w:sz w:val="24"/>
+                          </w:rPr>
+                          <w:t>Game</w:t>
+                        </w:r>
+                      </w:p>
+                      <w:p>
+                        <w:pPr>
+                          <w:pStyle w:val="NoSpacing"/>
+                          <w:numPr>
+                            <w:ilvl w:val="0"/>
+                            <w:numId w:val="25"/>
+                          </w:numPr>
+                          <w:rPr>
+                            <w:sz w:val="24"/>
+                          </w:rPr>
+                        </w:pPr>
+                        <w:proofErr w:type="spellStart"/>
+                        <w:r>
+                          <w:rPr>
+                            <w:sz w:val="24"/>
+                          </w:rPr>
+                          <w:t>About</w:t>
+                        </w:r>
+                        <w:proofErr w:type="spellEnd"/>
+                      </w:p>
+                      <w:p>
+                        <w:pPr>
+                          <w:pStyle w:val="NoSpacing"/>
+                          <w:numPr>
+                            <w:ilvl w:val="0"/>
+                            <w:numId w:val="25"/>
+                          </w:numPr>
+                          <w:rPr>
+                            <w:sz w:val="24"/>
+                          </w:rPr>
+                        </w:pPr>
+                        <w:r>
+                          <w:rPr>
+                            <w:sz w:val="24"/>
+                          </w:rPr>
+                          <w:t>Information</w:t>
+                        </w:r>
+                      </w:p>
+                    </w:txbxContent>
+                  </v:textbox>
+                </v:roundrect>
+                <v:shapetype id="_x0000_t32" coordsize="21600,21600" o:spt="32" o:oned="t" path="m,l21600,21600e" filled="f">
+                  <v:path arrowok="t" fillok="f" o:connecttype="none"/>
+                  <o:lock v:ext="edit" shapetype="t"/>
+                </v:shapetype>
+                <v:shape id="Straight Arrow Connector 9" o:spid="_x0000_s1033" type="#_x0000_t32" style="position:absolute;left:18383;top:6667;width:6477;height:0;visibility:visible;mso-wrap-style:square" o:connectortype="straight" o:gfxdata="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" strokecolor="#4472c4 [3204]" strokeweight=".5pt">
+                  <v:stroke endarrow="block" joinstyle="miter"/>
+                </v:shape>
+                <v:shape id="Straight Arrow Connector 10" o:spid="_x0000_s1034" type="#_x0000_t32" style="position:absolute;left:45910;top:4857;width:6668;height:457;visibility:visible;mso-wrap-style:square" o:connectortype="straight" o:gfxdata="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" strokecolor="#4472c4 [3204]" strokeweight=".5pt">
+                  <v:stroke endarrow="block" joinstyle="miter"/>
+                </v:shape>
+                <w10:wrap type="topAndBottom"/>
+              </v:group>
+            </w:pict>
+          </mc:Fallback>
+        </mc:AlternateContent>
+      </w:r>
       <w:r>
         <w:t>Klassen diagram</w:t>
       </w:r>
-      <w:bookmarkEnd w:id="8"/>
+      <w:bookmarkEnd w:id="9"/>
     </w:p>
+    <w:p/>
     <w:p>
       <w:pPr>
         <w:pStyle w:val="ListParagraph"/>
@@ -2713,13 +3687,1311 @@
     </w:p>
     <w:p>
       <w:pPr>
+        <w:rPr>
+          <w:color w:val="FF0000"/>
+        </w:rPr>
+      </w:pPr>
+      <w:r>
+        <w:rPr>
+          <w:color w:val="FF0000"/>
+        </w:rPr>
+        <w:br w:type="page"/>
+      </w:r>
+    </w:p>
+    <w:p>
+      <w:pPr>
         <w:pStyle w:val="Heading2"/>
       </w:pPr>
-      <w:bookmarkStart w:id="9" w:name="_Toc499208818"/>
+      <w:bookmarkStart w:id="10" w:name="_Toc499208818"/>
       <w:r>
+        <w:lastRenderedPageBreak/>
         <w:t>Activiteiten diagram</w:t>
       </w:r>
-      <w:bookmarkEnd w:id="9"/>
+      <w:bookmarkEnd w:id="10"/>
+    </w:p>
+    <w:p>
+      <w:r>
+        <w:rPr>
+          <w:noProof/>
+        </w:rPr>
+        <mc:AlternateContent>
+          <mc:Choice Requires="wpg">
+            <w:drawing>
+              <wp:anchor distT="0" distB="0" distL="114300" distR="114300" simplePos="0" relativeHeight="251663360" behindDoc="0" locked="0" layoutInCell="1" allowOverlap="1" wp14:anchorId="4C840DCA" wp14:editId="26EA705E">
+                <wp:simplePos x="0" y="0"/>
+                <wp:positionH relativeFrom="column">
+                  <wp:posOffset>-709295</wp:posOffset>
+                </wp:positionH>
+                <wp:positionV relativeFrom="paragraph">
+                  <wp:posOffset>172720</wp:posOffset>
+                </wp:positionV>
+                <wp:extent cx="7096125" cy="6553200"/>
+                <wp:effectExtent l="0" t="0" r="28575" b="19050"/>
+                <wp:wrapTopAndBottom/>
+                <wp:docPr id="11" name="Group 11"/>
+                <wp:cNvGraphicFramePr/>
+                <a:graphic xmlns:a="http://schemas.openxmlformats.org/drawingml/2006/main">
+                  <a:graphicData uri="http://schemas.microsoft.com/office/word/2010/wordprocessingGroup">
+                    <wpg:wgp>
+                      <wpg:cNvGrpSpPr/>
+                      <wpg:grpSpPr>
+                        <a:xfrm>
+                          <a:off x="0" y="0"/>
+                          <a:ext cx="7096125" cy="6553200"/>
+                          <a:chOff x="0" y="0"/>
+                          <a:chExt cx="7096125" cy="6553200"/>
+                        </a:xfrm>
+                      </wpg:grpSpPr>
+                      <wpg:grpSp>
+                        <wpg:cNvPr id="12" name="Group 12"/>
+                        <wpg:cNvGrpSpPr/>
+                        <wpg:grpSpPr>
+                          <a:xfrm>
+                            <a:off x="0" y="1476375"/>
+                            <a:ext cx="2495550" cy="1333500"/>
+                            <a:chOff x="0" y="0"/>
+                            <a:chExt cx="2495550" cy="1333500"/>
+                          </a:xfrm>
+                        </wpg:grpSpPr>
+                        <wps:wsp>
+                          <wps:cNvPr id="13" name="Rectangle: Rounded Corners 13"/>
+                          <wps:cNvSpPr/>
+                          <wps:spPr>
+                            <a:xfrm>
+                              <a:off x="19050" y="0"/>
+                              <a:ext cx="2476500" cy="381000"/>
+                            </a:xfrm>
+                            <a:prstGeom prst="roundRect">
+                              <a:avLst/>
+                            </a:prstGeom>
+                          </wps:spPr>
+                          <wps:style>
+                            <a:lnRef idx="2">
+                              <a:schemeClr val="accent1">
+                                <a:shade val="50000"/>
+                              </a:schemeClr>
+                            </a:lnRef>
+                            <a:fillRef idx="1">
+                              <a:schemeClr val="accent1"/>
+                            </a:fillRef>
+                            <a:effectRef idx="0">
+                              <a:schemeClr val="accent1"/>
+                            </a:effectRef>
+                            <a:fontRef idx="minor">
+                              <a:schemeClr val="lt1"/>
+                            </a:fontRef>
+                          </wps:style>
+                          <wps:txbx>
+                            <w:txbxContent>
+                              <w:p>
+                                <w:pPr>
+                                  <w:jc w:val="center"/>
+                                </w:pPr>
+                                <w:r>
+                                  <w:t xml:space="preserve">Client moves </w:t>
+                                </w:r>
+                                <w:proofErr w:type="spellStart"/>
+                                <w:r>
+                                  <w:t>thumbstick</w:t>
+                                </w:r>
+                                <w:proofErr w:type="spellEnd"/>
+                              </w:p>
+                            </w:txbxContent>
+                          </wps:txbx>
+                          <wps:bodyPr rot="0" spcFirstLastPara="0" vertOverflow="overflow" horzOverflow="overflow" vert="horz" wrap="square" lIns="91440" tIns="45720" rIns="91440" bIns="45720" numCol="1" spcCol="0" rtlCol="0" fromWordArt="0" anchor="ctr" anchorCtr="0" forceAA="0" compatLnSpc="1">
+                            <a:prstTxWarp prst="textNoShape">
+                              <a:avLst/>
+                            </a:prstTxWarp>
+                            <a:noAutofit/>
+                          </wps:bodyPr>
+                        </wps:wsp>
+                        <wps:wsp>
+                          <wps:cNvPr id="14" name="Straight Arrow Connector 14"/>
+                          <wps:cNvCnPr/>
+                          <wps:spPr>
+                            <a:xfrm>
+                              <a:off x="1257300" y="381000"/>
+                              <a:ext cx="0" cy="571500"/>
+                            </a:xfrm>
+                            <a:prstGeom prst="straightConnector1">
+                              <a:avLst/>
+                            </a:prstGeom>
+                            <a:ln>
+                              <a:tailEnd type="triangle"/>
+                            </a:ln>
+                          </wps:spPr>
+                          <wps:style>
+                            <a:lnRef idx="1">
+                              <a:schemeClr val="accent1"/>
+                            </a:lnRef>
+                            <a:fillRef idx="0">
+                              <a:schemeClr val="accent1"/>
+                            </a:fillRef>
+                            <a:effectRef idx="0">
+                              <a:schemeClr val="accent1"/>
+                            </a:effectRef>
+                            <a:fontRef idx="minor">
+                              <a:schemeClr val="tx1"/>
+                            </a:fontRef>
+                          </wps:style>
+                          <wps:bodyPr/>
+                        </wps:wsp>
+                        <wps:wsp>
+                          <wps:cNvPr id="15" name="Rectangle: Rounded Corners 15"/>
+                          <wps:cNvSpPr/>
+                          <wps:spPr>
+                            <a:xfrm>
+                              <a:off x="0" y="952500"/>
+                              <a:ext cx="2476500" cy="381000"/>
+                            </a:xfrm>
+                            <a:prstGeom prst="roundRect">
+                              <a:avLst/>
+                            </a:prstGeom>
+                          </wps:spPr>
+                          <wps:style>
+                            <a:lnRef idx="2">
+                              <a:schemeClr val="accent1">
+                                <a:shade val="50000"/>
+                              </a:schemeClr>
+                            </a:lnRef>
+                            <a:fillRef idx="1">
+                              <a:schemeClr val="accent1"/>
+                            </a:fillRef>
+                            <a:effectRef idx="0">
+                              <a:schemeClr val="accent1"/>
+                            </a:effectRef>
+                            <a:fontRef idx="minor">
+                              <a:schemeClr val="lt1"/>
+                            </a:fontRef>
+                          </wps:style>
+                          <wps:txbx>
+                            <w:txbxContent>
+                              <w:p>
+                                <w:pPr>
+                                  <w:jc w:val="center"/>
+                                  <w:rPr>
+                                    <w:lang w:val="en-US"/>
+                                  </w:rPr>
+                                </w:pPr>
+                                <w:r>
+                                  <w:rPr>
+                                    <w:lang w:val="en-US"/>
+                                  </w:rPr>
+                                  <w:t>Ball moves direction of the thumbstick</w:t>
+                                </w:r>
+                              </w:p>
+                            </w:txbxContent>
+                          </wps:txbx>
+                          <wps:bodyPr rot="0" spcFirstLastPara="0" vertOverflow="overflow" horzOverflow="overflow" vert="horz" wrap="square" lIns="91440" tIns="45720" rIns="91440" bIns="45720" numCol="1" spcCol="0" rtlCol="0" fromWordArt="0" anchor="ctr" anchorCtr="0" forceAA="0" compatLnSpc="1">
+                            <a:prstTxWarp prst="textNoShape">
+                              <a:avLst/>
+                            </a:prstTxWarp>
+                            <a:noAutofit/>
+                          </wps:bodyPr>
+                        </wps:wsp>
+                      </wpg:grpSp>
+                      <wpg:grpSp>
+                        <wpg:cNvPr id="16" name="Group 16"/>
+                        <wpg:cNvGrpSpPr/>
+                        <wpg:grpSpPr>
+                          <a:xfrm>
+                            <a:off x="200025" y="3629025"/>
+                            <a:ext cx="3024891" cy="2924175"/>
+                            <a:chOff x="0" y="0"/>
+                            <a:chExt cx="3067050" cy="3009900"/>
+                          </a:xfrm>
+                        </wpg:grpSpPr>
+                        <wps:wsp>
+                          <wps:cNvPr id="17" name="Rectangle: Rounded Corners 17"/>
+                          <wps:cNvSpPr/>
+                          <wps:spPr>
+                            <a:xfrm>
+                              <a:off x="0" y="0"/>
+                              <a:ext cx="2476500" cy="381000"/>
+                            </a:xfrm>
+                            <a:prstGeom prst="roundRect">
+                              <a:avLst/>
+                            </a:prstGeom>
+                          </wps:spPr>
+                          <wps:style>
+                            <a:lnRef idx="2">
+                              <a:schemeClr val="accent1">
+                                <a:shade val="50000"/>
+                              </a:schemeClr>
+                            </a:lnRef>
+                            <a:fillRef idx="1">
+                              <a:schemeClr val="accent1"/>
+                            </a:fillRef>
+                            <a:effectRef idx="0">
+                              <a:schemeClr val="accent1"/>
+                            </a:effectRef>
+                            <a:fontRef idx="minor">
+                              <a:schemeClr val="lt1"/>
+                            </a:fontRef>
+                          </wps:style>
+                          <wps:txbx>
+                            <w:txbxContent>
+                              <w:p>
+                                <w:pPr>
+                                  <w:jc w:val="center"/>
+                                </w:pPr>
+                                <w:r>
+                                  <w:t xml:space="preserve">Client </w:t>
+                                </w:r>
+                                <w:proofErr w:type="spellStart"/>
+                                <w:r>
+                                  <w:t>press</w:t>
+                                </w:r>
+                                <w:proofErr w:type="spellEnd"/>
+                                <w:r>
+                                  <w:t xml:space="preserve"> </w:t>
+                                </w:r>
+                                <w:proofErr w:type="spellStart"/>
+                                <w:r>
+                                  <w:t>left</w:t>
+                                </w:r>
+                                <w:proofErr w:type="spellEnd"/>
+                                <w:r>
+                                  <w:t xml:space="preserve"> button</w:t>
+                                </w:r>
+                              </w:p>
+                            </w:txbxContent>
+                          </wps:txbx>
+                          <wps:bodyPr rot="0" spcFirstLastPara="0" vertOverflow="overflow" horzOverflow="overflow" vert="horz" wrap="square" lIns="91440" tIns="45720" rIns="91440" bIns="45720" numCol="1" spcCol="0" rtlCol="0" fromWordArt="0" anchor="ctr" anchorCtr="0" forceAA="0" compatLnSpc="1">
+                            <a:prstTxWarp prst="textNoShape">
+                              <a:avLst/>
+                            </a:prstTxWarp>
+                            <a:noAutofit/>
+                          </wps:bodyPr>
+                        </wps:wsp>
+                        <wps:wsp>
+                          <wps:cNvPr id="18" name="Straight Arrow Connector 18"/>
+                          <wps:cNvCnPr/>
+                          <wps:spPr>
+                            <a:xfrm>
+                              <a:off x="1238250" y="381000"/>
+                              <a:ext cx="0" cy="571500"/>
+                            </a:xfrm>
+                            <a:prstGeom prst="straightConnector1">
+                              <a:avLst/>
+                            </a:prstGeom>
+                            <a:ln>
+                              <a:tailEnd type="triangle"/>
+                            </a:ln>
+                          </wps:spPr>
+                          <wps:style>
+                            <a:lnRef idx="1">
+                              <a:schemeClr val="accent1"/>
+                            </a:lnRef>
+                            <a:fillRef idx="0">
+                              <a:schemeClr val="accent1"/>
+                            </a:fillRef>
+                            <a:effectRef idx="0">
+                              <a:schemeClr val="accent1"/>
+                            </a:effectRef>
+                            <a:fontRef idx="minor">
+                              <a:schemeClr val="tx1"/>
+                            </a:fontRef>
+                          </wps:style>
+                          <wps:bodyPr/>
+                        </wps:wsp>
+                        <wps:wsp>
+                          <wps:cNvPr id="19" name="Rectangle: Rounded Corners 19"/>
+                          <wps:cNvSpPr/>
+                          <wps:spPr>
+                            <a:xfrm>
+                              <a:off x="0" y="2628900"/>
+                              <a:ext cx="2476500" cy="381000"/>
+                            </a:xfrm>
+                            <a:prstGeom prst="roundRect">
+                              <a:avLst/>
+                            </a:prstGeom>
+                          </wps:spPr>
+                          <wps:style>
+                            <a:lnRef idx="2">
+                              <a:schemeClr val="accent1">
+                                <a:shade val="50000"/>
+                              </a:schemeClr>
+                            </a:lnRef>
+                            <a:fillRef idx="1">
+                              <a:schemeClr val="accent1"/>
+                            </a:fillRef>
+                            <a:effectRef idx="0">
+                              <a:schemeClr val="accent1"/>
+                            </a:effectRef>
+                            <a:fontRef idx="minor">
+                              <a:schemeClr val="lt1"/>
+                            </a:fontRef>
+                          </wps:style>
+                          <wps:txbx>
+                            <w:txbxContent>
+                              <w:p>
+                                <w:pPr>
+                                  <w:jc w:val="center"/>
+                                </w:pPr>
+                                <w:r>
+                                  <w:t>Collect gem</w:t>
+                                </w:r>
+                              </w:p>
+                            </w:txbxContent>
+                          </wps:txbx>
+                          <wps:bodyPr rot="0" spcFirstLastPara="0" vertOverflow="overflow" horzOverflow="overflow" vert="horz" wrap="square" lIns="91440" tIns="45720" rIns="91440" bIns="45720" numCol="1" spcCol="0" rtlCol="0" fromWordArt="0" anchor="ctr" anchorCtr="0" forceAA="0" compatLnSpc="1">
+                            <a:prstTxWarp prst="textNoShape">
+                              <a:avLst/>
+                            </a:prstTxWarp>
+                            <a:noAutofit/>
+                          </wps:bodyPr>
+                        </wps:wsp>
+                        <wps:wsp>
+                          <wps:cNvPr id="20" name="Diamond 20"/>
+                          <wps:cNvSpPr/>
+                          <wps:spPr>
+                            <a:xfrm>
+                              <a:off x="38100" y="952500"/>
+                              <a:ext cx="2409825" cy="1019175"/>
+                            </a:xfrm>
+                            <a:prstGeom prst="diamond">
+                              <a:avLst/>
+                            </a:prstGeom>
+                          </wps:spPr>
+                          <wps:style>
+                            <a:lnRef idx="2">
+                              <a:schemeClr val="accent1">
+                                <a:shade val="50000"/>
+                              </a:schemeClr>
+                            </a:lnRef>
+                            <a:fillRef idx="1">
+                              <a:schemeClr val="accent1"/>
+                            </a:fillRef>
+                            <a:effectRef idx="0">
+                              <a:schemeClr val="accent1"/>
+                            </a:effectRef>
+                            <a:fontRef idx="minor">
+                              <a:schemeClr val="lt1"/>
+                            </a:fontRef>
+                          </wps:style>
+                          <wps:txbx>
+                            <w:txbxContent>
+                              <w:p>
+                                <w:pPr>
+                                  <w:jc w:val="center"/>
+                                  <w:rPr>
+                                    <w:lang w:val="en-US"/>
+                                  </w:rPr>
+                                </w:pPr>
+                                <w:r>
+                                  <w:rPr>
+                                    <w:lang w:val="en-US"/>
+                                  </w:rPr>
+                                  <w:t>Check if gem is on your position</w:t>
+                                </w:r>
+                              </w:p>
+                            </w:txbxContent>
+                          </wps:txbx>
+                          <wps:bodyPr rot="0" spcFirstLastPara="0" vertOverflow="overflow" horzOverflow="overflow" vert="horz" wrap="square" lIns="91440" tIns="45720" rIns="91440" bIns="45720" numCol="1" spcCol="0" rtlCol="0" fromWordArt="0" anchor="ctr" anchorCtr="0" forceAA="0" compatLnSpc="1">
+                            <a:prstTxWarp prst="textNoShape">
+                              <a:avLst/>
+                            </a:prstTxWarp>
+                            <a:noAutofit/>
+                          </wps:bodyPr>
+                        </wps:wsp>
+                        <wps:wsp>
+                          <wps:cNvPr id="21" name="Straight Arrow Connector 21"/>
+                          <wps:cNvCnPr/>
+                          <wps:spPr>
+                            <a:xfrm flipH="1">
+                              <a:off x="1209675" y="1971675"/>
+                              <a:ext cx="45085" cy="657225"/>
+                            </a:xfrm>
+                            <a:prstGeom prst="straightConnector1">
+                              <a:avLst/>
+                            </a:prstGeom>
+                            <a:ln>
+                              <a:tailEnd type="triangle"/>
+                            </a:ln>
+                          </wps:spPr>
+                          <wps:style>
+                            <a:lnRef idx="1">
+                              <a:schemeClr val="accent1"/>
+                            </a:lnRef>
+                            <a:fillRef idx="0">
+                              <a:schemeClr val="accent1"/>
+                            </a:fillRef>
+                            <a:effectRef idx="0">
+                              <a:schemeClr val="accent1"/>
+                            </a:effectRef>
+                            <a:fontRef idx="minor">
+                              <a:schemeClr val="tx1"/>
+                            </a:fontRef>
+                          </wps:style>
+                          <wps:bodyPr/>
+                        </wps:wsp>
+                        <wps:wsp>
+                          <wps:cNvPr id="22" name="Straight Arrow Connector 22"/>
+                          <wps:cNvCnPr/>
+                          <wps:spPr>
+                            <a:xfrm>
+                              <a:off x="2447925" y="1447800"/>
+                              <a:ext cx="619125" cy="45085"/>
+                            </a:xfrm>
+                            <a:prstGeom prst="straightConnector1">
+                              <a:avLst/>
+                            </a:prstGeom>
+                            <a:ln>
+                              <a:tailEnd type="triangle"/>
+                            </a:ln>
+                          </wps:spPr>
+                          <wps:style>
+                            <a:lnRef idx="1">
+                              <a:schemeClr val="accent1"/>
+                            </a:lnRef>
+                            <a:fillRef idx="0">
+                              <a:schemeClr val="accent1"/>
+                            </a:fillRef>
+                            <a:effectRef idx="0">
+                              <a:schemeClr val="accent1"/>
+                            </a:effectRef>
+                            <a:fontRef idx="minor">
+                              <a:schemeClr val="tx1"/>
+                            </a:fontRef>
+                          </wps:style>
+                          <wps:bodyPr/>
+                        </wps:wsp>
+                        <wps:wsp>
+                          <wps:cNvPr id="23" name="Text Box 2"/>
+                          <wps:cNvSpPr txBox="1">
+                            <a:spLocks noChangeArrowheads="1"/>
+                          </wps:cNvSpPr>
+                          <wps:spPr bwMode="auto">
+                            <a:xfrm>
+                              <a:off x="2590800" y="1104900"/>
+                              <a:ext cx="476250" cy="276225"/>
+                            </a:xfrm>
+                            <a:prstGeom prst="rect">
+                              <a:avLst/>
+                            </a:prstGeom>
+                            <a:solidFill>
+                              <a:srgbClr val="FFFFFF"/>
+                            </a:solidFill>
+                            <a:ln w="9525">
+                              <a:noFill/>
+                              <a:miter lim="800000"/>
+                              <a:headEnd/>
+                              <a:tailEnd/>
+                            </a:ln>
+                          </wps:spPr>
+                          <wps:txbx>
+                            <w:txbxContent>
+                              <w:p>
+                                <w:r>
+                                  <w:t>No</w:t>
+                                </w:r>
+                              </w:p>
+                              <w:p/>
+                            </w:txbxContent>
+                          </wps:txbx>
+                          <wps:bodyPr rot="0" vert="horz" wrap="square" lIns="91440" tIns="45720" rIns="91440" bIns="45720" anchor="t" anchorCtr="0">
+                            <a:noAutofit/>
+                          </wps:bodyPr>
+                        </wps:wsp>
+                        <wps:wsp>
+                          <wps:cNvPr id="24" name="Text Box 2"/>
+                          <wps:cNvSpPr txBox="1">
+                            <a:spLocks noChangeArrowheads="1"/>
+                          </wps:cNvSpPr>
+                          <wps:spPr bwMode="auto">
+                            <a:xfrm>
+                              <a:off x="1295400" y="2162175"/>
+                              <a:ext cx="428625" cy="276225"/>
+                            </a:xfrm>
+                            <a:prstGeom prst="rect">
+                              <a:avLst/>
+                            </a:prstGeom>
+                            <a:solidFill>
+                              <a:srgbClr val="FFFFFF"/>
+                            </a:solidFill>
+                            <a:ln w="9525">
+                              <a:noFill/>
+                              <a:miter lim="800000"/>
+                              <a:headEnd/>
+                              <a:tailEnd/>
+                            </a:ln>
+                          </wps:spPr>
+                          <wps:txbx>
+                            <w:txbxContent>
+                              <w:p>
+                                <w:r>
+                                  <w:t>Yes</w:t>
+                                </w:r>
+                              </w:p>
+                              <w:p/>
+                            </w:txbxContent>
+                          </wps:txbx>
+                          <wps:bodyPr rot="0" vert="horz" wrap="square" lIns="91440" tIns="45720" rIns="91440" bIns="45720" anchor="t" anchorCtr="0">
+                            <a:noAutofit/>
+                          </wps:bodyPr>
+                        </wps:wsp>
+                      </wpg:grpSp>
+                      <wpg:grpSp>
+                        <wpg:cNvPr id="25" name="Group 25"/>
+                        <wpg:cNvGrpSpPr/>
+                        <wpg:grpSpPr>
+                          <a:xfrm>
+                            <a:off x="4362450" y="4819650"/>
+                            <a:ext cx="2495550" cy="1333500"/>
+                            <a:chOff x="0" y="0"/>
+                            <a:chExt cx="2495550" cy="1333500"/>
+                          </a:xfrm>
+                        </wpg:grpSpPr>
+                        <wps:wsp>
+                          <wps:cNvPr id="26" name="Rectangle: Rounded Corners 26"/>
+                          <wps:cNvSpPr/>
+                          <wps:spPr>
+                            <a:xfrm>
+                              <a:off x="19050" y="0"/>
+                              <a:ext cx="2476500" cy="381000"/>
+                            </a:xfrm>
+                            <a:prstGeom prst="roundRect">
+                              <a:avLst/>
+                            </a:prstGeom>
+                          </wps:spPr>
+                          <wps:style>
+                            <a:lnRef idx="2">
+                              <a:schemeClr val="accent1">
+                                <a:shade val="50000"/>
+                              </a:schemeClr>
+                            </a:lnRef>
+                            <a:fillRef idx="1">
+                              <a:schemeClr val="accent1"/>
+                            </a:fillRef>
+                            <a:effectRef idx="0">
+                              <a:schemeClr val="accent1"/>
+                            </a:effectRef>
+                            <a:fontRef idx="minor">
+                              <a:schemeClr val="lt1"/>
+                            </a:fontRef>
+                          </wps:style>
+                          <wps:txbx>
+                            <w:txbxContent>
+                              <w:p>
+                                <w:pPr>
+                                  <w:jc w:val="center"/>
+                                </w:pPr>
+                                <w:r>
+                                  <w:t xml:space="preserve">Client </w:t>
+                                </w:r>
+                                <w:proofErr w:type="spellStart"/>
+                                <w:r>
+                                  <w:t>press</w:t>
+                                </w:r>
+                                <w:proofErr w:type="spellEnd"/>
+                                <w:r>
+                                  <w:t xml:space="preserve"> top button</w:t>
+                                </w:r>
+                              </w:p>
+                            </w:txbxContent>
+                          </wps:txbx>
+                          <wps:bodyPr rot="0" spcFirstLastPara="0" vertOverflow="overflow" horzOverflow="overflow" vert="horz" wrap="square" lIns="91440" tIns="45720" rIns="91440" bIns="45720" numCol="1" spcCol="0" rtlCol="0" fromWordArt="0" anchor="ctr" anchorCtr="0" forceAA="0" compatLnSpc="1">
+                            <a:prstTxWarp prst="textNoShape">
+                              <a:avLst/>
+                            </a:prstTxWarp>
+                            <a:noAutofit/>
+                          </wps:bodyPr>
+                        </wps:wsp>
+                        <wps:wsp>
+                          <wps:cNvPr id="27" name="Straight Arrow Connector 27"/>
+                          <wps:cNvCnPr/>
+                          <wps:spPr>
+                            <a:xfrm>
+                              <a:off x="1257300" y="381000"/>
+                              <a:ext cx="0" cy="571500"/>
+                            </a:xfrm>
+                            <a:prstGeom prst="straightConnector1">
+                              <a:avLst/>
+                            </a:prstGeom>
+                            <a:ln>
+                              <a:tailEnd type="triangle"/>
+                            </a:ln>
+                          </wps:spPr>
+                          <wps:style>
+                            <a:lnRef idx="1">
+                              <a:schemeClr val="accent1"/>
+                            </a:lnRef>
+                            <a:fillRef idx="0">
+                              <a:schemeClr val="accent1"/>
+                            </a:fillRef>
+                            <a:effectRef idx="0">
+                              <a:schemeClr val="accent1"/>
+                            </a:effectRef>
+                            <a:fontRef idx="minor">
+                              <a:schemeClr val="tx1"/>
+                            </a:fontRef>
+                          </wps:style>
+                          <wps:bodyPr/>
+                        </wps:wsp>
+                        <wps:wsp>
+                          <wps:cNvPr id="28" name="Rectangle: Rounded Corners 28"/>
+                          <wps:cNvSpPr/>
+                          <wps:spPr>
+                            <a:xfrm>
+                              <a:off x="0" y="952500"/>
+                              <a:ext cx="2476500" cy="381000"/>
+                            </a:xfrm>
+                            <a:prstGeom prst="roundRect">
+                              <a:avLst/>
+                            </a:prstGeom>
+                          </wps:spPr>
+                          <wps:style>
+                            <a:lnRef idx="2">
+                              <a:schemeClr val="accent1">
+                                <a:shade val="50000"/>
+                              </a:schemeClr>
+                            </a:lnRef>
+                            <a:fillRef idx="1">
+                              <a:schemeClr val="accent1"/>
+                            </a:fillRef>
+                            <a:effectRef idx="0">
+                              <a:schemeClr val="accent1"/>
+                            </a:effectRef>
+                            <a:fontRef idx="minor">
+                              <a:schemeClr val="lt1"/>
+                            </a:fontRef>
+                          </wps:style>
+                          <wps:txbx>
+                            <w:txbxContent>
+                              <w:p>
+                                <w:pPr>
+                                  <w:jc w:val="center"/>
+                                </w:pPr>
+                                <w:r>
+                                  <w:t>Open leaderboards</w:t>
+                                </w:r>
+                              </w:p>
+                            </w:txbxContent>
+                          </wps:txbx>
+                          <wps:bodyPr rot="0" spcFirstLastPara="0" vertOverflow="overflow" horzOverflow="overflow" vert="horz" wrap="square" lIns="91440" tIns="45720" rIns="91440" bIns="45720" numCol="1" spcCol="0" rtlCol="0" fromWordArt="0" anchor="ctr" anchorCtr="0" forceAA="0" compatLnSpc="1">
+                            <a:prstTxWarp prst="textNoShape">
+                              <a:avLst/>
+                            </a:prstTxWarp>
+                            <a:noAutofit/>
+                          </wps:bodyPr>
+                        </wps:wsp>
+                      </wpg:grpSp>
+                      <wpg:grpSp>
+                        <wpg:cNvPr id="29" name="Group 29"/>
+                        <wpg:cNvGrpSpPr/>
+                        <wpg:grpSpPr>
+                          <a:xfrm>
+                            <a:off x="4600575" y="1724025"/>
+                            <a:ext cx="2495550" cy="1333500"/>
+                            <a:chOff x="0" y="0"/>
+                            <a:chExt cx="2495550" cy="1333500"/>
+                          </a:xfrm>
+                        </wpg:grpSpPr>
+                        <wps:wsp>
+                          <wps:cNvPr id="30" name="Rectangle: Rounded Corners 30"/>
+                          <wps:cNvSpPr/>
+                          <wps:spPr>
+                            <a:xfrm>
+                              <a:off x="19050" y="0"/>
+                              <a:ext cx="2476500" cy="381000"/>
+                            </a:xfrm>
+                            <a:prstGeom prst="roundRect">
+                              <a:avLst/>
+                            </a:prstGeom>
+                          </wps:spPr>
+                          <wps:style>
+                            <a:lnRef idx="2">
+                              <a:schemeClr val="accent1">
+                                <a:shade val="50000"/>
+                              </a:schemeClr>
+                            </a:lnRef>
+                            <a:fillRef idx="1">
+                              <a:schemeClr val="accent1"/>
+                            </a:fillRef>
+                            <a:effectRef idx="0">
+                              <a:schemeClr val="accent1"/>
+                            </a:effectRef>
+                            <a:fontRef idx="minor">
+                              <a:schemeClr val="lt1"/>
+                            </a:fontRef>
+                          </wps:style>
+                          <wps:txbx>
+                            <w:txbxContent>
+                              <w:p>
+                                <w:pPr>
+                                  <w:jc w:val="center"/>
+                                </w:pPr>
+                                <w:r>
+                                  <w:t xml:space="preserve">Client </w:t>
+                                </w:r>
+                                <w:proofErr w:type="spellStart"/>
+                                <w:r>
+                                  <w:t>press</w:t>
+                                </w:r>
+                                <w:proofErr w:type="spellEnd"/>
+                                <w:r>
+                                  <w:t xml:space="preserve"> Bottom button</w:t>
+                                </w:r>
+                              </w:p>
+                            </w:txbxContent>
+                          </wps:txbx>
+                          <wps:bodyPr rot="0" spcFirstLastPara="0" vertOverflow="overflow" horzOverflow="overflow" vert="horz" wrap="square" lIns="91440" tIns="45720" rIns="91440" bIns="45720" numCol="1" spcCol="0" rtlCol="0" fromWordArt="0" anchor="ctr" anchorCtr="0" forceAA="0" compatLnSpc="1">
+                            <a:prstTxWarp prst="textNoShape">
+                              <a:avLst/>
+                            </a:prstTxWarp>
+                            <a:noAutofit/>
+                          </wps:bodyPr>
+                        </wps:wsp>
+                        <wps:wsp>
+                          <wps:cNvPr id="31" name="Straight Arrow Connector 31"/>
+                          <wps:cNvCnPr/>
+                          <wps:spPr>
+                            <a:xfrm>
+                              <a:off x="1257300" y="381000"/>
+                              <a:ext cx="0" cy="571500"/>
+                            </a:xfrm>
+                            <a:prstGeom prst="straightConnector1">
+                              <a:avLst/>
+                            </a:prstGeom>
+                            <a:ln>
+                              <a:tailEnd type="triangle"/>
+                            </a:ln>
+                          </wps:spPr>
+                          <wps:style>
+                            <a:lnRef idx="1">
+                              <a:schemeClr val="accent1"/>
+                            </a:lnRef>
+                            <a:fillRef idx="0">
+                              <a:schemeClr val="accent1"/>
+                            </a:fillRef>
+                            <a:effectRef idx="0">
+                              <a:schemeClr val="accent1"/>
+                            </a:effectRef>
+                            <a:fontRef idx="minor">
+                              <a:schemeClr val="tx1"/>
+                            </a:fontRef>
+                          </wps:style>
+                          <wps:bodyPr/>
+                        </wps:wsp>
+                        <wps:wsp>
+                          <wps:cNvPr id="32" name="Rectangle: Rounded Corners 32"/>
+                          <wps:cNvSpPr/>
+                          <wps:spPr>
+                            <a:xfrm>
+                              <a:off x="0" y="952500"/>
+                              <a:ext cx="2476500" cy="381000"/>
+                            </a:xfrm>
+                            <a:prstGeom prst="roundRect">
+                              <a:avLst/>
+                            </a:prstGeom>
+                          </wps:spPr>
+                          <wps:style>
+                            <a:lnRef idx="2">
+                              <a:schemeClr val="accent1">
+                                <a:shade val="50000"/>
+                              </a:schemeClr>
+                            </a:lnRef>
+                            <a:fillRef idx="1">
+                              <a:schemeClr val="accent1"/>
+                            </a:fillRef>
+                            <a:effectRef idx="0">
+                              <a:schemeClr val="accent1"/>
+                            </a:effectRef>
+                            <a:fontRef idx="minor">
+                              <a:schemeClr val="lt1"/>
+                            </a:fontRef>
+                          </wps:style>
+                          <wps:txbx>
+                            <w:txbxContent>
+                              <w:p>
+                                <w:pPr>
+                                  <w:jc w:val="center"/>
+                                </w:pPr>
+                                <w:r>
+                                  <w:t>Reset game</w:t>
+                                </w:r>
+                              </w:p>
+                            </w:txbxContent>
+                          </wps:txbx>
+                          <wps:bodyPr rot="0" spcFirstLastPara="0" vertOverflow="overflow" horzOverflow="overflow" vert="horz" wrap="square" lIns="91440" tIns="45720" rIns="91440" bIns="45720" numCol="1" spcCol="0" rtlCol="0" fromWordArt="0" anchor="ctr" anchorCtr="0" forceAA="0" compatLnSpc="1">
+                            <a:prstTxWarp prst="textNoShape">
+                              <a:avLst/>
+                            </a:prstTxWarp>
+                            <a:noAutofit/>
+                          </wps:bodyPr>
+                        </wps:wsp>
+                      </wpg:grpSp>
+                      <wps:wsp>
+                        <wps:cNvPr id="33" name="Rectangle: Rounded Corners 33"/>
+                        <wps:cNvSpPr/>
+                        <wps:spPr>
+                          <a:xfrm>
+                            <a:off x="2581275" y="0"/>
+                            <a:ext cx="2057400" cy="321945"/>
+                          </a:xfrm>
+                          <a:prstGeom prst="roundRect">
+                            <a:avLst/>
+                          </a:prstGeom>
+                        </wps:spPr>
+                        <wps:style>
+                          <a:lnRef idx="2">
+                            <a:schemeClr val="accent1">
+                              <a:shade val="50000"/>
+                            </a:schemeClr>
+                          </a:lnRef>
+                          <a:fillRef idx="1">
+                            <a:schemeClr val="accent1"/>
+                          </a:fillRef>
+                          <a:effectRef idx="0">
+                            <a:schemeClr val="accent1"/>
+                          </a:effectRef>
+                          <a:fontRef idx="minor">
+                            <a:schemeClr val="lt1"/>
+                          </a:fontRef>
+                        </wps:style>
+                        <wps:txbx>
+                          <w:txbxContent>
+                            <w:p>
+                              <w:pPr>
+                                <w:jc w:val="center"/>
+                              </w:pPr>
+                              <w:r>
+                                <w:t xml:space="preserve">Client starts up </w:t>
+                              </w:r>
+                              <w:proofErr w:type="spellStart"/>
+                              <w:r>
+                                <w:t>the</w:t>
+                              </w:r>
+                              <w:proofErr w:type="spellEnd"/>
+                              <w:r>
+                                <w:t xml:space="preserve"> game</w:t>
+                              </w:r>
+                            </w:p>
+                          </w:txbxContent>
+                        </wps:txbx>
+                        <wps:bodyPr rot="0" spcFirstLastPara="0" vertOverflow="overflow" horzOverflow="overflow" vert="horz" wrap="square" lIns="91440" tIns="45720" rIns="91440" bIns="45720" numCol="1" spcCol="0" rtlCol="0" fromWordArt="0" anchor="ctr" anchorCtr="0" forceAA="0" compatLnSpc="1">
+                          <a:prstTxWarp prst="textNoShape">
+                            <a:avLst/>
+                          </a:prstTxWarp>
+                          <a:noAutofit/>
+                        </wps:bodyPr>
+                      </wps:wsp>
+                      <wps:wsp>
+                        <wps:cNvPr id="34" name="Straight Arrow Connector 34"/>
+                        <wps:cNvCnPr/>
+                        <wps:spPr>
+                          <a:xfrm flipH="1">
+                            <a:off x="1476375" y="323850"/>
+                            <a:ext cx="2139504" cy="1085850"/>
+                          </a:xfrm>
+                          <a:prstGeom prst="straightConnector1">
+                            <a:avLst/>
+                          </a:prstGeom>
+                          <a:ln>
+                            <a:tailEnd type="triangle"/>
+                          </a:ln>
+                        </wps:spPr>
+                        <wps:style>
+                          <a:lnRef idx="1">
+                            <a:schemeClr val="accent1"/>
+                          </a:lnRef>
+                          <a:fillRef idx="0">
+                            <a:schemeClr val="accent1"/>
+                          </a:fillRef>
+                          <a:effectRef idx="0">
+                            <a:schemeClr val="accent1"/>
+                          </a:effectRef>
+                          <a:fontRef idx="minor">
+                            <a:schemeClr val="tx1"/>
+                          </a:fontRef>
+                        </wps:style>
+                        <wps:bodyPr/>
+                      </wps:wsp>
+                      <wps:wsp>
+                        <wps:cNvPr id="35" name="Straight Arrow Connector 35"/>
+                        <wps:cNvCnPr/>
+                        <wps:spPr>
+                          <a:xfrm>
+                            <a:off x="3619500" y="323850"/>
+                            <a:ext cx="2165985" cy="1343025"/>
+                          </a:xfrm>
+                          <a:prstGeom prst="straightConnector1">
+                            <a:avLst/>
+                          </a:prstGeom>
+                          <a:ln>
+                            <a:tailEnd type="triangle"/>
+                          </a:ln>
+                        </wps:spPr>
+                        <wps:style>
+                          <a:lnRef idx="1">
+                            <a:schemeClr val="accent1"/>
+                          </a:lnRef>
+                          <a:fillRef idx="0">
+                            <a:schemeClr val="accent1"/>
+                          </a:fillRef>
+                          <a:effectRef idx="0">
+                            <a:schemeClr val="accent1"/>
+                          </a:effectRef>
+                          <a:fontRef idx="minor">
+                            <a:schemeClr val="tx1"/>
+                          </a:fontRef>
+                        </wps:style>
+                        <wps:bodyPr/>
+                      </wps:wsp>
+                      <wps:wsp>
+                        <wps:cNvPr id="36" name="Straight Arrow Connector 36"/>
+                        <wps:cNvCnPr/>
+                        <wps:spPr>
+                          <a:xfrm flipH="1">
+                            <a:off x="2266950" y="323850"/>
+                            <a:ext cx="1352550" cy="3305175"/>
+                          </a:xfrm>
+                          <a:prstGeom prst="straightConnector1">
+                            <a:avLst/>
+                          </a:prstGeom>
+                          <a:ln>
+                            <a:tailEnd type="triangle"/>
+                          </a:ln>
+                        </wps:spPr>
+                        <wps:style>
+                          <a:lnRef idx="1">
+                            <a:schemeClr val="accent1"/>
+                          </a:lnRef>
+                          <a:fillRef idx="0">
+                            <a:schemeClr val="accent1"/>
+                          </a:fillRef>
+                          <a:effectRef idx="0">
+                            <a:schemeClr val="accent1"/>
+                          </a:effectRef>
+                          <a:fontRef idx="minor">
+                            <a:schemeClr val="tx1"/>
+                          </a:fontRef>
+                        </wps:style>
+                        <wps:bodyPr/>
+                      </wps:wsp>
+                      <wps:wsp>
+                        <wps:cNvPr id="37" name="Straight Arrow Connector 37"/>
+                        <wps:cNvCnPr/>
+                        <wps:spPr>
+                          <a:xfrm>
+                            <a:off x="3619500" y="323850"/>
+                            <a:ext cx="1238250" cy="4495800"/>
+                          </a:xfrm>
+                          <a:prstGeom prst="straightConnector1">
+                            <a:avLst/>
+                          </a:prstGeom>
+                          <a:ln>
+                            <a:tailEnd type="triangle"/>
+                          </a:ln>
+                        </wps:spPr>
+                        <wps:style>
+                          <a:lnRef idx="1">
+                            <a:schemeClr val="accent1"/>
+                          </a:lnRef>
+                          <a:fillRef idx="0">
+                            <a:schemeClr val="accent1"/>
+                          </a:fillRef>
+                          <a:effectRef idx="0">
+                            <a:schemeClr val="accent1"/>
+                          </a:effectRef>
+                          <a:fontRef idx="minor">
+                            <a:schemeClr val="tx1"/>
+                          </a:fontRef>
+                        </wps:style>
+                        <wps:bodyPr/>
+                      </wps:wsp>
+                    </wpg:wgp>
+                  </a:graphicData>
+                </a:graphic>
+              </wp:anchor>
+            </w:drawing>
+          </mc:Choice>
+          <mc:Fallback>
+            <w:pict>
+              <v:group w14:anchorId="4C840DCA" id="Group 11" o:spid="_x0000_s1035" style="position:absolute;margin-left:-55.85pt;margin-top:13.6pt;width:558.75pt;height:516pt;z-index:251663360" coordsize="70961,65532" o:gfxdata="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">
+                <v:group id="Group 12" o:spid="_x0000_s1036" style="position:absolute;top:14763;width:24955;height:13335" coordsize="24955,13335" o:gfxdata="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">
+                  <v:roundrect id="Rectangle: Rounded Corners 13" o:spid="_x0000_s1037" style="position:absolute;left:190;width:24765;height:3810;visibility:visible;mso-wrap-style:square;v-text-anchor:middle" arcsize="10923f" o:gfxdata="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" fillcolor="#4472c4 [3204]" strokecolor="#1f3763 [1604]" strokeweight="1pt">
+                    <v:stroke joinstyle="miter"/>
+                    <v:textbox>
+                      <w:txbxContent>
+                        <w:p>
+                          <w:pPr>
+                            <w:jc w:val="center"/>
+                          </w:pPr>
+                          <w:r>
+                            <w:t xml:space="preserve">Client moves </w:t>
+                          </w:r>
+                          <w:proofErr w:type="spellStart"/>
+                          <w:r>
+                            <w:t>thumbstick</w:t>
+                          </w:r>
+                          <w:proofErr w:type="spellEnd"/>
+                        </w:p>
+                      </w:txbxContent>
+                    </v:textbox>
+                  </v:roundrect>
+                  <v:shape id="Straight Arrow Connector 14" o:spid="_x0000_s1038" type="#_x0000_t32" style="position:absolute;left:12573;top:3810;width:0;height:5715;visibility:visible;mso-wrap-style:square" o:connectortype="straight" o:gfxdata="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" strokecolor="#4472c4 [3204]" strokeweight=".5pt">
+                    <v:stroke endarrow="block" joinstyle="miter"/>
+                  </v:shape>
+                  <v:roundrect id="Rectangle: Rounded Corners 15" o:spid="_x0000_s1039" style="position:absolute;top:9525;width:24765;height:3810;visibility:visible;mso-wrap-style:square;v-text-anchor:middle" arcsize="10923f" o:gfxdata="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" fillcolor="#4472c4 [3204]" strokecolor="#1f3763 [1604]" strokeweight="1pt">
+                    <v:stroke joinstyle="miter"/>
+                    <v:textbox>
+                      <w:txbxContent>
+                        <w:p>
+                          <w:pPr>
+                            <w:jc w:val="center"/>
+                            <w:rPr>
+                              <w:lang w:val="en-US"/>
+                            </w:rPr>
+                          </w:pPr>
+                          <w:r>
+                            <w:rPr>
+                              <w:lang w:val="en-US"/>
+                            </w:rPr>
+                            <w:t>Ball moves direction of the thumbstick</w:t>
+                          </w:r>
+                        </w:p>
+                      </w:txbxContent>
+                    </v:textbox>
+                  </v:roundrect>
+                </v:group>
+                <v:group id="Group 16" o:spid="_x0000_s1040" style="position:absolute;left:2000;top:36290;width:30249;height:29242" coordsize="30670,30099" o:gfxdata="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">
+                  <v:roundrect id="Rectangle: Rounded Corners 17" o:spid="_x0000_s1041" style="position:absolute;width:24765;height:3810;visibility:visible;mso-wrap-style:square;v-text-anchor:middle" arcsize="10923f" o:gfxdata="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" fillcolor="#4472c4 [3204]" strokecolor="#1f3763 [1604]" strokeweight="1pt">
+                    <v:stroke joinstyle="miter"/>
+                    <v:textbox>
+                      <w:txbxContent>
+                        <w:p>
+                          <w:pPr>
+                            <w:jc w:val="center"/>
+                          </w:pPr>
+                          <w:r>
+                            <w:t xml:space="preserve">Client </w:t>
+                          </w:r>
+                          <w:proofErr w:type="spellStart"/>
+                          <w:r>
+                            <w:t>press</w:t>
+                          </w:r>
+                          <w:proofErr w:type="spellEnd"/>
+                          <w:r>
+                            <w:t xml:space="preserve"> </w:t>
+                          </w:r>
+                          <w:proofErr w:type="spellStart"/>
+                          <w:r>
+                            <w:t>left</w:t>
+                          </w:r>
+                          <w:proofErr w:type="spellEnd"/>
+                          <w:r>
+                            <w:t xml:space="preserve"> button</w:t>
+                          </w:r>
+                        </w:p>
+                      </w:txbxContent>
+                    </v:textbox>
+                  </v:roundrect>
+                  <v:shape id="Straight Arrow Connector 18" o:spid="_x0000_s1042" type="#_x0000_t32" style="position:absolute;left:12382;top:3810;width:0;height:5715;visibility:visible;mso-wrap-style:square" o:connectortype="straight" o:gfxdata="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" strokecolor="#4472c4 [3204]" strokeweight=".5pt">
+                    <v:stroke endarrow="block" joinstyle="miter"/>
+                  </v:shape>
+                  <v:roundrect id="Rectangle: Rounded Corners 19" o:spid="_x0000_s1043" style="position:absolute;top:26289;width:24765;height:3810;visibility:visible;mso-wrap-style:square;v-text-anchor:middle" arcsize="10923f" o:gfxdata="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" fillcolor="#4472c4 [3204]" strokecolor="#1f3763 [1604]" strokeweight="1pt">
+                    <v:stroke joinstyle="miter"/>
+                    <v:textbox>
+                      <w:txbxContent>
+                        <w:p>
+                          <w:pPr>
+                            <w:jc w:val="center"/>
+                          </w:pPr>
+                          <w:r>
+                            <w:t>Collect gem</w:t>
+                          </w:r>
+                        </w:p>
+                      </w:txbxContent>
+                    </v:textbox>
+                  </v:roundrect>
+                  <v:shapetype id="_x0000_t4" coordsize="21600,21600" o:spt="4" path="m10800,l,10800,10800,21600,21600,10800xe">
+                    <v:stroke joinstyle="miter"/>
+                    <v:path gradientshapeok="t" o:connecttype="rect" textboxrect="5400,5400,16200,16200"/>
+                  </v:shapetype>
+                  <v:shape id="Diamond 20" o:spid="_x0000_s1044" type="#_x0000_t4" style="position:absolute;left:381;top:9525;width:24098;height:10191;visibility:visible;mso-wrap-style:square;v-text-anchor:middle" o:gfxdata="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" fillcolor="#4472c4 [3204]" strokecolor="#1f3763 [1604]" strokeweight="1pt">
+                    <v:textbox>
+                      <w:txbxContent>
+                        <w:p>
+                          <w:pPr>
+                            <w:jc w:val="center"/>
+                            <w:rPr>
+                              <w:lang w:val="en-US"/>
+                            </w:rPr>
+                          </w:pPr>
+                          <w:r>
+                            <w:rPr>
+                              <w:lang w:val="en-US"/>
+                            </w:rPr>
+                            <w:t>Check if gem is on your position</w:t>
+                          </w:r>
+                        </w:p>
+                      </w:txbxContent>
+                    </v:textbox>
+                  </v:shape>
+                  <v:shape id="Straight Arrow Connector 21" o:spid="_x0000_s1045" type="#_x0000_t32" style="position:absolute;left:12096;top:19716;width:451;height:6573;flip:x;visibility:visible;mso-wrap-style:square" o:connectortype="straight" o:gfxdata="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" strokecolor="#4472c4 [3204]" strokeweight=".5pt">
+                    <v:stroke endarrow="block" joinstyle="miter"/>
+                  </v:shape>
+                  <v:shape id="Straight Arrow Connector 22" o:spid="_x0000_s1046" type="#_x0000_t32" style="position:absolute;left:24479;top:14478;width:6191;height:450;visibility:visible;mso-wrap-style:square" o:connectortype="straight" o:gfxdata="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" strokecolor="#4472c4 [3204]" strokeweight=".5pt">
+                    <v:stroke endarrow="block" joinstyle="miter"/>
+                  </v:shape>
+                  <v:shapetype id="_x0000_t202" coordsize="21600,21600" o:spt="202" path="m,l,21600r21600,l21600,xe">
+                    <v:stroke joinstyle="miter"/>
+                    <v:path gradientshapeok="t" o:connecttype="rect"/>
+                  </v:shapetype>
+                  <v:shape id="Text Box 2" o:spid="_x0000_s1047" type="#_x0000_t202" style="position:absolute;left:25908;top:11049;width:4762;height:2762;visibility:visible;mso-wrap-style:square;v-text-anchor:top" o:gfxdata="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" stroked="f">
+                    <v:textbox>
+                      <w:txbxContent>
+                        <w:p>
+                          <w:r>
+                            <w:t>No</w:t>
+                          </w:r>
+                        </w:p>
+                        <w:p/>
+                      </w:txbxContent>
+                    </v:textbox>
+                  </v:shape>
+                  <v:shape id="Text Box 2" o:spid="_x0000_s1048" type="#_x0000_t202" style="position:absolute;left:12954;top:21621;width:4286;height:2763;visibility:visible;mso-wrap-style:square;v-text-anchor:top" o:gfxdata="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" stroked="f">
+                    <v:textbox>
+                      <w:txbxContent>
+                        <w:p>
+                          <w:r>
+                            <w:t>Yes</w:t>
+                          </w:r>
+                        </w:p>
+                        <w:p/>
+                      </w:txbxContent>
+                    </v:textbox>
+                  </v:shape>
+                </v:group>
+                <v:group id="Group 25" o:spid="_x0000_s1049" style="position:absolute;left:43624;top:48196;width:24956;height:13335" coordsize="24955,13335" o:gfxdata="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">
+                  <v:roundrect id="Rectangle: Rounded Corners 26" o:spid="_x0000_s1050" style="position:absolute;left:190;width:24765;height:3810;visibility:visible;mso-wrap-style:square;v-text-anchor:middle" arcsize="10923f" o:gfxdata="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" fillcolor="#4472c4 [3204]" strokecolor="#1f3763 [1604]" strokeweight="1pt">
+                    <v:stroke joinstyle="miter"/>
+                    <v:textbox>
+                      <w:txbxContent>
+                        <w:p>
+                          <w:pPr>
+                            <w:jc w:val="center"/>
+                          </w:pPr>
+                          <w:r>
+                            <w:t xml:space="preserve">Client </w:t>
+                          </w:r>
+                          <w:proofErr w:type="spellStart"/>
+                          <w:r>
+                            <w:t>press</w:t>
+                          </w:r>
+                          <w:proofErr w:type="spellEnd"/>
+                          <w:r>
+                            <w:t xml:space="preserve"> top button</w:t>
+                          </w:r>
+                        </w:p>
+                      </w:txbxContent>
+                    </v:textbox>
+                  </v:roundrect>
+                  <v:shape id="Straight Arrow Connector 27" o:spid="_x0000_s1051" type="#_x0000_t32" style="position:absolute;left:12573;top:3810;width:0;height:5715;visibility:visible;mso-wrap-style:square" o:connectortype="straight" o:gfxdata="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" strokecolor="#4472c4 [3204]" strokeweight=".5pt">
+                    <v:stroke endarrow="block" joinstyle="miter"/>
+                  </v:shape>
+                  <v:roundrect id="Rectangle: Rounded Corners 28" o:spid="_x0000_s1052" style="position:absolute;top:9525;width:24765;height:3810;visibility:visible;mso-wrap-style:square;v-text-anchor:middle" arcsize="10923f" o:gfxdata="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" fillcolor="#4472c4 [3204]" strokecolor="#1f3763 [1604]" strokeweight="1pt">
+                    <v:stroke joinstyle="miter"/>
+                    <v:textbox>
+                      <w:txbxContent>
+                        <w:p>
+                          <w:pPr>
+                            <w:jc w:val="center"/>
+                          </w:pPr>
+                          <w:r>
+                            <w:t>Open leaderboards</w:t>
+                          </w:r>
+                        </w:p>
+                      </w:txbxContent>
+                    </v:textbox>
+                  </v:roundrect>
+                </v:group>
+                <v:group id="Group 29" o:spid="_x0000_s1053" style="position:absolute;left:46005;top:17240;width:24956;height:13335" coordsize="24955,13335" o:gfxdata="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">
+                  <v:roundrect id="Rectangle: Rounded Corners 30" o:spid="_x0000_s1054" style="position:absolute;left:190;width:24765;height:3810;visibility:visible;mso-wrap-style:square;v-text-anchor:middle" arcsize="10923f" o:gfxdata="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" fillcolor="#4472c4 [3204]" strokecolor="#1f3763 [1604]" strokeweight="1pt">
+                    <v:stroke joinstyle="miter"/>
+                    <v:textbox>
+                      <w:txbxContent>
+                        <w:p>
+                          <w:pPr>
+                            <w:jc w:val="center"/>
+                          </w:pPr>
+                          <w:r>
+                            <w:t xml:space="preserve">Client </w:t>
+                          </w:r>
+                          <w:proofErr w:type="spellStart"/>
+                          <w:r>
+                            <w:t>press</w:t>
+                          </w:r>
+                          <w:proofErr w:type="spellEnd"/>
+                          <w:r>
+                            <w:t xml:space="preserve"> Bottom button</w:t>
+                          </w:r>
+                        </w:p>
+                      </w:txbxContent>
+                    </v:textbox>
+                  </v:roundrect>
+                  <v:shape id="Straight Arrow Connector 31" o:spid="_x0000_s1055" type="#_x0000_t32" style="position:absolute;left:12573;top:3810;width:0;height:5715;visibility:visible;mso-wrap-style:square" o:connectortype="straight" o:gfxdata="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" strokecolor="#4472c4 [3204]" strokeweight=".5pt">
+                    <v:stroke endarrow="block" joinstyle="miter"/>
+                  </v:shape>
+                  <v:roundrect id="Rectangle: Rounded Corners 32" o:spid="_x0000_s1056" style="position:absolute;top:9525;width:24765;height:3810;visibility:visible;mso-wrap-style:square;v-text-anchor:middle" arcsize="10923f" o:gfxdata="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" fillcolor="#4472c4 [3204]" strokecolor="#1f3763 [1604]" strokeweight="1pt">
+                    <v:stroke joinstyle="miter"/>
+                    <v:textbox>
+                      <w:txbxContent>
+                        <w:p>
+                          <w:pPr>
+                            <w:jc w:val="center"/>
+                          </w:pPr>
+                          <w:r>
+                            <w:t>Reset game</w:t>
+                          </w:r>
+                        </w:p>
+                      </w:txbxContent>
+                    </v:textbox>
+                  </v:roundrect>
+                </v:group>
+                <v:roundrect id="Rectangle: Rounded Corners 33" o:spid="_x0000_s1057" style="position:absolute;left:25812;width:20574;height:3219;visibility:visible;mso-wrap-style:square;v-text-anchor:middle" arcsize="10923f" o:gfxdata="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" fillcolor="#4472c4 [3204]" strokecolor="#1f3763 [1604]" strokeweight="1pt">
+                  <v:stroke joinstyle="miter"/>
+                  <v:textbox>
+                    <w:txbxContent>
+                      <w:p>
+                        <w:pPr>
+                          <w:jc w:val="center"/>
+                        </w:pPr>
+                        <w:r>
+                          <w:t xml:space="preserve">Client starts up </w:t>
+                        </w:r>
+                        <w:proofErr w:type="spellStart"/>
+                        <w:r>
+                          <w:t>the</w:t>
+                        </w:r>
+                        <w:proofErr w:type="spellEnd"/>
+                        <w:r>
+                          <w:t xml:space="preserve"> game</w:t>
+                        </w:r>
+                      </w:p>
+                    </w:txbxContent>
+                  </v:textbox>
+                </v:roundrect>
+                <v:shape id="Straight Arrow Connector 34" o:spid="_x0000_s1058" type="#_x0000_t32" style="position:absolute;left:14763;top:3238;width:21395;height:10859;flip:x;visibility:visible;mso-wrap-style:square" o:connectortype="straight" o:gfxdata="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" strokecolor="#4472c4 [3204]" strokeweight=".5pt">
+                  <v:stroke endarrow="block" joinstyle="miter"/>
+                </v:shape>
+                <v:shape id="Straight Arrow Connector 35" o:spid="_x0000_s1059" type="#_x0000_t32" style="position:absolute;left:36195;top:3238;width:21659;height:13430;visibility:visible;mso-wrap-style:square" o:connectortype="straight" o:gfxdata="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" strokecolor="#4472c4 [3204]" strokeweight=".5pt">
+                  <v:stroke endarrow="block" joinstyle="miter"/>
+                </v:shape>
+                <v:shape id="Straight Arrow Connector 36" o:spid="_x0000_s1060" type="#_x0000_t32" style="position:absolute;left:22669;top:3238;width:13526;height:33052;flip:x;visibility:visible;mso-wrap-style:square" o:connectortype="straight" o:gfxdata="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" strokecolor="#4472c4 [3204]" strokeweight=".5pt">
+                  <v:stroke endarrow="block" joinstyle="miter"/>
+                </v:shape>
+                <v:shape id="Straight Arrow Connector 37" o:spid="_x0000_s1061" type="#_x0000_t32" style="position:absolute;left:36195;top:3238;width:12382;height:44958;visibility:visible;mso-wrap-style:square" o:connectortype="straight" o:gfxdata="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" strokecolor="#4472c4 [3204]" strokeweight=".5pt">
+                  <v:stroke endarrow="block" joinstyle="miter"/>
+                </v:shape>
+                <w10:wrap type="topAndBottom"/>
+              </v:group>
+            </w:pict>
+          </mc:Fallback>
+        </mc:AlternateContent>
+      </w:r>
     </w:p>
     <w:p>
       <w:pPr>
@@ -2743,11 +5015,11 @@
       <w:pPr>
         <w:pStyle w:val="Heading2"/>
       </w:pPr>
-      <w:bookmarkStart w:id="10" w:name="_Toc499208819"/>
+      <w:bookmarkStart w:id="11" w:name="_Toc499208819"/>
       <w:r>
         <w:t>Sequentie diagram</w:t>
       </w:r>
-      <w:bookmarkEnd w:id="10"/>
+      <w:bookmarkEnd w:id="11"/>
     </w:p>
     <w:p>
       <w:pPr>
@@ -2771,12 +5043,12 @@
       <w:pPr>
         <w:pStyle w:val="Heading1"/>
       </w:pPr>
-      <w:bookmarkStart w:id="11" w:name="_Toc499208820"/>
+      <w:bookmarkStart w:id="12" w:name="_Toc499208820"/>
       <w:r>
         <w:t>Beslissingen</w:t>
       </w:r>
-      <w:bookmarkEnd w:id="6"/>
-      <w:bookmarkEnd w:id="11"/>
+      <w:bookmarkEnd w:id="7"/>
+      <w:bookmarkEnd w:id="12"/>
     </w:p>
     <w:p>
       <w:pPr>
@@ -2814,13 +5086,35 @@
       <w:pPr>
         <w:pStyle w:val="Heading1"/>
       </w:pPr>
-      <w:bookmarkStart w:id="12" w:name="_Toc434054837"/>
-      <w:bookmarkStart w:id="13" w:name="_Toc499208821"/>
+      <w:bookmarkStart w:id="13" w:name="_Toc434054837"/>
+      <w:bookmarkStart w:id="14" w:name="_Toc499208821"/>
       <w:r>
+        <w:lastRenderedPageBreak/>
         <w:t>Afspraken</w:t>
       </w:r>
-      <w:bookmarkEnd w:id="12"/>
       <w:bookmarkEnd w:id="13"/>
+      <w:bookmarkEnd w:id="14"/>
+    </w:p>
+    <w:p>
+      <w:r>
+        <w:t xml:space="preserve">Eddie maakt de </w:t>
+      </w:r>
+      <w:proofErr w:type="spellStart"/>
+      <w:r>
+        <w:t>arduino</w:t>
+      </w:r>
+      <w:proofErr w:type="spellEnd"/>
+      <w:r>
+        <w:t xml:space="preserve"> stuk. Hij zorgt voor de connectie tussen </w:t>
+      </w:r>
+      <w:proofErr w:type="spellStart"/>
+      <w:r>
+        <w:t>arduino</w:t>
+      </w:r>
+      <w:proofErr w:type="spellEnd"/>
+      <w:r>
+        <w:t xml:space="preserve"> en de game. Thomas houd zich bezig met de website en de game. Thomas zorg voor de connectie tussen de game en de website.</w:t>
+      </w:r>
     </w:p>
     <w:p>
       <w:pPr>
@@ -2877,13 +5171,13 @@
       <w:pPr>
         <w:pStyle w:val="Heading1"/>
       </w:pPr>
-      <w:bookmarkStart w:id="14" w:name="_Toc434054838"/>
-      <w:bookmarkStart w:id="15" w:name="_Toc499208822"/>
+      <w:bookmarkStart w:id="15" w:name="_Toc434054838"/>
+      <w:bookmarkStart w:id="16" w:name="_Toc499208822"/>
       <w:r>
         <w:t>Grenzen</w:t>
       </w:r>
-      <w:bookmarkEnd w:id="14"/>
       <w:bookmarkEnd w:id="15"/>
+      <w:bookmarkEnd w:id="16"/>
     </w:p>
     <w:p>
       <w:r>
@@ -2913,14 +5207,57 @@
       <w:pPr>
         <w:pStyle w:val="Heading1"/>
       </w:pPr>
-      <w:bookmarkStart w:id="16" w:name="_Toc434054839"/>
-      <w:bookmarkStart w:id="17" w:name="_Toc499208823"/>
+      <w:bookmarkStart w:id="17" w:name="_Toc434054839"/>
+      <w:bookmarkStart w:id="18" w:name="_Toc499208823"/>
       <w:r>
-        <w:lastRenderedPageBreak/>
         <w:t>Plan van Aanpak</w:t>
       </w:r>
-      <w:bookmarkEnd w:id="16"/>
       <w:bookmarkEnd w:id="17"/>
+      <w:bookmarkEnd w:id="18"/>
+    </w:p>
+    <w:p>
+      <w:r>
+        <w:t xml:space="preserve">Als eerst word er een simpele game, een simpele website en een </w:t>
+      </w:r>
+      <w:proofErr w:type="spellStart"/>
+      <w:r>
+        <w:t>arduino</w:t>
+      </w:r>
+      <w:proofErr w:type="spellEnd"/>
+      <w:r>
+        <w:t xml:space="preserve"> bestand gemaakt. Dezen zullen</w:t>
+      </w:r>
+      <w:r>
+        <w:t xml:space="preserve"> op het begin</w:t>
+      </w:r>
+      <w:r>
+        <w:t xml:space="preserve"> apart van elkaar functioneren.</w:t>
+      </w:r>
+      <w:r>
+        <w:t xml:space="preserve"> Hierna </w:t>
+      </w:r>
+      <w:r>
+        <w:t xml:space="preserve">gaat </w:t>
+      </w:r>
+      <w:proofErr w:type="spellStart"/>
+      <w:r>
+        <w:t>eddie</w:t>
+      </w:r>
+      <w:proofErr w:type="spellEnd"/>
+      <w:r>
+        <w:t xml:space="preserve"> een connectie maken tussen </w:t>
+      </w:r>
+      <w:proofErr w:type="spellStart"/>
+      <w:r>
+        <w:t>arduino</w:t>
+      </w:r>
+      <w:proofErr w:type="spellEnd"/>
+      <w:r>
+        <w:t xml:space="preserve"> en de game.</w:t>
+      </w:r>
+      <w:r>
+        <w:t xml:space="preserve"> Ondertussen is thomas met de connectie van de website met de game bezig. Daarna gaan we extra feature toe voegen.</w:t>
+      </w:r>
     </w:p>
     <w:p>
       <w:pPr>
@@ -2977,13 +5314,21 @@
       <w:pPr>
         <w:pStyle w:val="Heading2"/>
       </w:pPr>
-      <w:bookmarkStart w:id="18" w:name="_Toc434054840"/>
-      <w:bookmarkStart w:id="19" w:name="_Toc499208824"/>
+      <w:bookmarkStart w:id="19" w:name="_Toc434054840"/>
+      <w:bookmarkStart w:id="20" w:name="_Toc499208824"/>
       <w:r>
         <w:t>Haalbaarheidsstappen</w:t>
       </w:r>
-      <w:bookmarkEnd w:id="18"/>
       <w:bookmarkEnd w:id="19"/>
+      <w:bookmarkEnd w:id="20"/>
+    </w:p>
+    <w:p>
+      <w:r>
+        <w:t>We zorgen er eerst voor een simpele game en een simpele website. We willen ons eerst focussen op de connectie tussen deze 3</w:t>
+      </w:r>
+      <w:r>
+        <w:t>.</w:t>
+      </w:r>
     </w:p>
     <w:p>
       <w:pPr>
@@ -3025,11 +5370,11 @@
       <w:pPr>
         <w:pStyle w:val="Heading1"/>
       </w:pPr>
-      <w:bookmarkStart w:id="20" w:name="_Toc499208825"/>
+      <w:bookmarkStart w:id="21" w:name="_Toc499208825"/>
       <w:r>
         <w:t>Test plan</w:t>
       </w:r>
-      <w:bookmarkEnd w:id="20"/>
+      <w:bookmarkEnd w:id="21"/>
       <w:r>
         <w:t xml:space="preserve"> </w:t>
       </w:r>
@@ -3049,25 +5394,25 @@
       <w:pPr>
         <w:pStyle w:val="Heading1"/>
       </w:pPr>
-      <w:bookmarkStart w:id="21" w:name="_Toc434054841"/>
-      <w:bookmarkStart w:id="22" w:name="_Toc499208826"/>
+      <w:bookmarkStart w:id="22" w:name="_Toc434054841"/>
+      <w:bookmarkStart w:id="23" w:name="_Toc499208826"/>
       <w:r>
         <w:t>Over dit document</w:t>
       </w:r>
-      <w:bookmarkEnd w:id="21"/>
       <w:bookmarkEnd w:id="22"/>
+      <w:bookmarkEnd w:id="23"/>
     </w:p>
     <w:p>
       <w:pPr>
         <w:pStyle w:val="Heading2"/>
       </w:pPr>
-      <w:bookmarkStart w:id="23" w:name="_Toc434054842"/>
-      <w:bookmarkStart w:id="24" w:name="_Toc499208827"/>
+      <w:bookmarkStart w:id="24" w:name="_Toc434054842"/>
+      <w:bookmarkStart w:id="25" w:name="_Toc499208827"/>
       <w:r>
         <w:t>Afkortingen</w:t>
       </w:r>
-      <w:bookmarkEnd w:id="23"/>
       <w:bookmarkEnd w:id="24"/>
+      <w:bookmarkEnd w:id="25"/>
     </w:p>
     <w:tbl>
       <w:tblPr>
@@ -3179,17 +5524,7 @@
                 <w:sz w:val="18"/>
                 <w:szCs w:val="18"/>
               </w:rPr>
-              <w:t>Gra</w:t>
-            </w:r>
-            <w:bookmarkStart w:id="25" w:name="_GoBack"/>
-            <w:bookmarkEnd w:id="25"/>
-            <w:r>
-              <w:rPr>
-                <w:rFonts w:ascii="Verdana" w:hAnsi="Verdana"/>
-                <w:sz w:val="18"/>
-                <w:szCs w:val="18"/>
-              </w:rPr>
-              <w:t>phical</w:t>
+              <w:t>Graphical</w:t>
             </w:r>
             <w:proofErr w:type="spellEnd"/>
             <w:r>
@@ -3800,7 +6135,6 @@
       <w:bookmarkStart w:id="33" w:name="_Toc485989623"/>
       <w:bookmarkStart w:id="34" w:name="_Toc499208831"/>
       <w:r>
-        <w:lastRenderedPageBreak/>
         <w:t>BIJLAGE</w:t>
       </w:r>
       <w:bookmarkEnd w:id="32"/>
@@ -4243,7 +6577,6 @@
             </w:placeholder>
             <w:showingPlcHdr/>
           </w:sdtPr>
-          <w:sdtEndPr/>
           <w:sdtContent>
             <w:tc>
               <w:tcPr>
@@ -4294,7 +6627,6 @@
                 <w14:uncheckedState w14:val="2610" w14:font="MS Gothic"/>
               </w14:checkbox>
             </w:sdtPr>
-            <w:sdtEndPr/>
             <w:sdtContent>
               <w:p>
                 <w:pPr>
@@ -4340,7 +6672,6 @@
                 <w14:uncheckedState w14:val="2610" w14:font="MS Gothic"/>
               </w14:checkbox>
             </w:sdtPr>
-            <w:sdtEndPr/>
             <w:sdtContent>
               <w:p>
                 <w:pPr>
@@ -4380,7 +6711,6 @@
             </w:placeholder>
             <w:showingPlcHdr/>
           </w:sdtPr>
-          <w:sdtEndPr/>
           <w:sdtContent>
             <w:tc>
               <w:tcPr>
@@ -4448,7 +6778,6 @@
             </w:placeholder>
             <w:showingPlcHdr/>
           </w:sdtPr>
-          <w:sdtEndPr/>
           <w:sdtContent>
             <w:tc>
               <w:tcPr>
@@ -4499,7 +6828,6 @@
                 <w14:uncheckedState w14:val="2610" w14:font="MS Gothic"/>
               </w14:checkbox>
             </w:sdtPr>
-            <w:sdtEndPr/>
             <w:sdtContent>
               <w:p>
                 <w:pPr>
@@ -4545,7 +6873,6 @@
                 <w14:uncheckedState w14:val="2610" w14:font="MS Gothic"/>
               </w14:checkbox>
             </w:sdtPr>
-            <w:sdtEndPr/>
             <w:sdtContent>
               <w:p>
                 <w:pPr>
@@ -4601,7 +6928,6 @@
                 </w:placeholder>
                 <w:showingPlcHdr/>
               </w:sdtPr>
-              <w:sdtEndPr/>
               <w:sdtContent>
                 <w:r>
                   <w:rPr>
@@ -4653,7 +6979,6 @@
             </w:placeholder>
             <w:showingPlcHdr/>
           </w:sdtPr>
-          <w:sdtEndPr/>
           <w:sdtContent>
             <w:tc>
               <w:tcPr>
@@ -4704,7 +7029,6 @@
                 <w14:uncheckedState w14:val="2610" w14:font="MS Gothic"/>
               </w14:checkbox>
             </w:sdtPr>
-            <w:sdtEndPr/>
             <w:sdtContent>
               <w:p>
                 <w:pPr>
@@ -4750,7 +7074,6 @@
                 <w14:uncheckedState w14:val="2610" w14:font="MS Gothic"/>
               </w14:checkbox>
             </w:sdtPr>
-            <w:sdtEndPr/>
             <w:sdtContent>
               <w:p>
                 <w:pPr>
@@ -4806,7 +7129,6 @@
                 </w:placeholder>
                 <w:showingPlcHdr/>
               </w:sdtPr>
-              <w:sdtEndPr/>
               <w:sdtContent>
                 <w:r>
                   <w:rPr>
@@ -4858,7 +7180,6 @@
             </w:placeholder>
             <w:showingPlcHdr/>
           </w:sdtPr>
-          <w:sdtEndPr/>
           <w:sdtContent>
             <w:tc>
               <w:tcPr>
@@ -4910,7 +7231,6 @@
                 <w14:uncheckedState w14:val="2610" w14:font="MS Gothic"/>
               </w14:checkbox>
             </w:sdtPr>
-            <w:sdtEndPr/>
             <w:sdtContent>
               <w:p>
                 <w:pPr>
@@ -4956,7 +7276,6 @@
                 <w14:uncheckedState w14:val="2610" w14:font="MS Gothic"/>
               </w14:checkbox>
             </w:sdtPr>
-            <w:sdtEndPr/>
             <w:sdtContent>
               <w:p>
                 <w:pPr>
@@ -4995,7 +7314,6 @@
             </w:placeholder>
             <w:showingPlcHdr/>
           </w:sdtPr>
-          <w:sdtEndPr/>
           <w:sdtContent>
             <w:tc>
               <w:tcPr>
@@ -5064,7 +7382,6 @@
             </w:placeholder>
             <w:showingPlcHdr/>
           </w:sdtPr>
-          <w:sdtEndPr/>
           <w:sdtContent>
             <w:tc>
               <w:tcPr>
@@ -5116,7 +7433,6 @@
                 <w14:uncheckedState w14:val="2610" w14:font="MS Gothic"/>
               </w14:checkbox>
             </w:sdtPr>
-            <w:sdtEndPr/>
             <w:sdtContent>
               <w:p>
                 <w:pPr>
@@ -5162,7 +7478,6 @@
                 <w14:uncheckedState w14:val="2610" w14:font="MS Gothic"/>
               </w14:checkbox>
             </w:sdtPr>
-            <w:sdtEndPr/>
             <w:sdtContent>
               <w:p>
                 <w:pPr>
@@ -5201,7 +7516,6 @@
             </w:placeholder>
             <w:showingPlcHdr/>
           </w:sdtPr>
-          <w:sdtEndPr/>
           <w:sdtContent>
             <w:tc>
               <w:tcPr>
@@ -5273,7 +7587,6 @@
             </w:placeholder>
             <w:showingPlcHdr/>
           </w:sdtPr>
-          <w:sdtEndPr/>
           <w:sdtContent>
             <w:tc>
               <w:tcPr>
@@ -5324,7 +7637,6 @@
                 <w14:uncheckedState w14:val="2610" w14:font="MS Gothic"/>
               </w14:checkbox>
             </w:sdtPr>
-            <w:sdtEndPr/>
             <w:sdtContent>
               <w:p>
                 <w:pPr>
@@ -5370,7 +7682,6 @@
                 <w14:uncheckedState w14:val="2610" w14:font="MS Gothic"/>
               </w14:checkbox>
             </w:sdtPr>
-            <w:sdtEndPr/>
             <w:sdtContent>
               <w:p>
                 <w:pPr>
@@ -5409,7 +7720,6 @@
             </w:placeholder>
             <w:showingPlcHdr/>
           </w:sdtPr>
-          <w:sdtEndPr/>
           <w:sdtContent>
             <w:tc>
               <w:tcPr>
@@ -5478,7 +7788,6 @@
             </w:placeholder>
             <w:showingPlcHdr/>
           </w:sdtPr>
-          <w:sdtEndPr/>
           <w:sdtContent>
             <w:tc>
               <w:tcPr>
@@ -5530,7 +7839,6 @@
                 <w14:uncheckedState w14:val="2610" w14:font="MS Gothic"/>
               </w14:checkbox>
             </w:sdtPr>
-            <w:sdtEndPr/>
             <w:sdtContent>
               <w:p>
                 <w:pPr>
@@ -5576,7 +7884,6 @@
                 <w14:uncheckedState w14:val="2610" w14:font="MS Gothic"/>
               </w14:checkbox>
             </w:sdtPr>
-            <w:sdtEndPr/>
             <w:sdtContent>
               <w:p>
                 <w:pPr>
@@ -5615,7 +7922,6 @@
             </w:placeholder>
             <w:showingPlcHdr/>
           </w:sdtPr>
-          <w:sdtEndPr/>
           <w:sdtContent>
             <w:tc>
               <w:tcPr>
@@ -5689,7 +7995,6 @@
             </w:placeholder>
             <w:showingPlcHdr/>
           </w:sdtPr>
-          <w:sdtEndPr/>
           <w:sdtContent>
             <w:tc>
               <w:tcPr>
@@ -5740,7 +8045,6 @@
                 <w14:uncheckedState w14:val="2610" w14:font="MS Gothic"/>
               </w14:checkbox>
             </w:sdtPr>
-            <w:sdtEndPr/>
             <w:sdtContent>
               <w:p>
                 <w:pPr>
@@ -5786,7 +8090,6 @@
                 <w14:uncheckedState w14:val="2610" w14:font="MS Gothic"/>
               </w14:checkbox>
             </w:sdtPr>
-            <w:sdtEndPr/>
             <w:sdtContent>
               <w:p>
                 <w:pPr>
@@ -5825,7 +8128,6 @@
             </w:placeholder>
             <w:showingPlcHdr/>
           </w:sdtPr>
-          <w:sdtEndPr/>
           <w:sdtContent>
             <w:tc>
               <w:tcPr>
@@ -5893,7 +8195,6 @@
             </w:placeholder>
             <w:showingPlcHdr/>
           </w:sdtPr>
-          <w:sdtEndPr/>
           <w:sdtContent>
             <w:tc>
               <w:tcPr>
@@ -5944,7 +8245,6 @@
                 <w14:uncheckedState w14:val="2610" w14:font="MS Gothic"/>
               </w14:checkbox>
             </w:sdtPr>
-            <w:sdtEndPr/>
             <w:sdtContent>
               <w:p>
                 <w:pPr>
@@ -5990,7 +8290,6 @@
                 <w14:uncheckedState w14:val="2610" w14:font="MS Gothic"/>
               </w14:checkbox>
             </w:sdtPr>
-            <w:sdtEndPr/>
             <w:sdtContent>
               <w:p>
                 <w:pPr>
@@ -6029,7 +8328,6 @@
             </w:placeholder>
             <w:showingPlcHdr/>
           </w:sdtPr>
-          <w:sdtEndPr/>
           <w:sdtContent>
             <w:tc>
               <w:tcPr>
@@ -6097,7 +8395,6 @@
             </w:placeholder>
             <w:showingPlcHdr/>
           </w:sdtPr>
-          <w:sdtEndPr/>
           <w:sdtContent>
             <w:tc>
               <w:tcPr>
@@ -6148,7 +8445,6 @@
                 <w14:uncheckedState w14:val="2610" w14:font="MS Gothic"/>
               </w14:checkbox>
             </w:sdtPr>
-            <w:sdtEndPr/>
             <w:sdtContent>
               <w:p>
                 <w:pPr>
@@ -6194,7 +8490,6 @@
                 <w14:uncheckedState w14:val="2610" w14:font="MS Gothic"/>
               </w14:checkbox>
             </w:sdtPr>
-            <w:sdtEndPr/>
             <w:sdtContent>
               <w:p>
                 <w:pPr>
@@ -6233,7 +8528,6 @@
             </w:placeholder>
             <w:showingPlcHdr/>
           </w:sdtPr>
-          <w:sdtEndPr/>
           <w:sdtContent>
             <w:tc>
               <w:tcPr>
@@ -6301,7 +8595,6 @@
             </w:placeholder>
             <w:showingPlcHdr/>
           </w:sdtPr>
-          <w:sdtEndPr/>
           <w:sdtContent>
             <w:tc>
               <w:tcPr>
@@ -6352,7 +8645,6 @@
                 <w14:uncheckedState w14:val="2610" w14:font="MS Gothic"/>
               </w14:checkbox>
             </w:sdtPr>
-            <w:sdtEndPr/>
             <w:sdtContent>
               <w:p>
                 <w:pPr>
@@ -6398,7 +8690,6 @@
                 <w14:uncheckedState w14:val="2610" w14:font="MS Gothic"/>
               </w14:checkbox>
             </w:sdtPr>
-            <w:sdtEndPr/>
             <w:sdtContent>
               <w:p>
                 <w:pPr>
@@ -6437,7 +8728,6 @@
             </w:placeholder>
             <w:showingPlcHdr/>
           </w:sdtPr>
-          <w:sdtEndPr/>
           <w:sdtContent>
             <w:tc>
               <w:tcPr>
@@ -6506,7 +8796,6 @@
             </w:placeholder>
             <w:showingPlcHdr/>
           </w:sdtPr>
-          <w:sdtEndPr/>
           <w:sdtContent>
             <w:tc>
               <w:tcPr>
@@ -6557,7 +8846,6 @@
                 <w14:uncheckedState w14:val="2610" w14:font="MS Gothic"/>
               </w14:checkbox>
             </w:sdtPr>
-            <w:sdtEndPr/>
             <w:sdtContent>
               <w:p>
                 <w:pPr>
@@ -6603,7 +8891,6 @@
                 <w14:uncheckedState w14:val="2610" w14:font="MS Gothic"/>
               </w14:checkbox>
             </w:sdtPr>
-            <w:sdtEndPr/>
             <w:sdtContent>
               <w:p>
                 <w:pPr>
@@ -6642,7 +8929,6 @@
             </w:placeholder>
             <w:showingPlcHdr/>
           </w:sdtPr>
-          <w:sdtEndPr/>
           <w:sdtContent>
             <w:tc>
               <w:tcPr>
@@ -6724,7 +9010,6 @@
             </w:placeholder>
             <w:showingPlcHdr/>
           </w:sdtPr>
-          <w:sdtEndPr/>
           <w:sdtContent>
             <w:tc>
               <w:tcPr>
@@ -6926,7 +9211,6 @@
                 </w:placeholder>
                 <w:showingPlcHdr/>
               </w:sdtPr>
-              <w:sdtEndPr/>
               <w:sdtContent>
                 <w:r>
                   <w:rPr>
@@ -6970,7 +9254,6 @@
               <w:calendar w:val="gregorian"/>
             </w:date>
           </w:sdtPr>
-          <w:sdtEndPr/>
           <w:sdtContent>
             <w:tc>
               <w:tcPr>
@@ -7041,7 +9324,6 @@
               </w:placeholder>
               <w:showingPlcHdr/>
             </w:sdtPr>
-            <w:sdtEndPr/>
             <w:sdtContent>
               <w:p>
                 <w:r>
@@ -7080,7 +9362,6 @@
               <w:calendar w:val="gregorian"/>
             </w:date>
           </w:sdtPr>
-          <w:sdtEndPr/>
           <w:sdtContent>
             <w:tc>
               <w:tcPr>
@@ -7240,7 +9521,6 @@
         </w:placeholder>
         <w:showingPlcHdr/>
       </w:sdtPr>
-      <w:sdtEndPr/>
       <w:sdtContent>
         <w:r>
           <w:rPr>
@@ -7383,7 +9663,7 @@
         <w:color w:val="424A52"/>
         <w:szCs w:val="20"/>
       </w:rPr>
-      <w:t>6</w:t>
+      <w:t>4</w:t>
     </w:r>
     <w:r>
       <w:rPr>
@@ -7432,7 +9712,7 @@
         <w:color w:val="424A52"/>
         <w:szCs w:val="20"/>
       </w:rPr>
-      <w:t>6</w:t>
+      <w:t>8</w:t>
     </w:r>
     <w:r>
       <w:rPr>
@@ -7582,7 +9862,7 @@
         </mc:Choice>
         <mc:Fallback>
           <w:pict>
-            <v:rect w14:anchorId="6F68538A" id="Rechthoek 1" o:spid="_x0000_s1029" style="position:absolute;margin-left:384.55pt;margin-top:0;width:69pt;height:33.55pt;z-index:-251657216;visibility:visible;mso-wrap-style:square;mso-wrap-distance-left:9pt;mso-wrap-distance-top:0;mso-wrap-distance-right:9pt;mso-wrap-distance-bottom:0;mso-position-horizontal:absolute;mso-position-horizontal-relative:text;mso-position-vertical:absolute;mso-position-vertical-relative:text;v-text-anchor:middle" o:gfxdata="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" fillcolor="#a5a5a5 [2092]" strokecolor="#7f7f7f [1612]" strokeweight="1pt">
+            <v:rect w14:anchorId="6F68538A" id="Rechthoek 1" o:spid="_x0000_s1062" style="position:absolute;margin-left:384.55pt;margin-top:0;width:69pt;height:33.55pt;z-index:-251657216;visibility:visible;mso-wrap-style:square;mso-wrap-distance-left:9pt;mso-wrap-distance-top:0;mso-wrap-distance-right:9pt;mso-wrap-distance-bottom:0;mso-position-horizontal:absolute;mso-position-horizontal-relative:text;mso-position-vertical:absolute;mso-position-vertical-relative:text;v-text-anchor:middle" o:gfxdata="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" fillcolor="#a5a5a5 [2092]" strokecolor="#7f7f7f [1612]" strokeweight="1pt">
               <v:textbox>
                 <w:txbxContent>
                   <w:p>
@@ -7647,6 +9927,119 @@
 <file path=word/numbering.xml><?xml version="1.0" encoding="utf-8"?>
 <w:numbering xmlns:wpc="http://schemas.microsoft.com/office/word/2010/wordprocessingCanvas" xmlns:cx="http://schemas.microsoft.com/office/drawing/2014/chartex" xmlns:cx1="http://schemas.microsoft.com/office/drawing/2015/9/8/chartex" xmlns:cx2="http://schemas.microsoft.com/office/drawing/2015/10/21/chartex" xmlns:cx3="http://schemas.microsoft.com/office/drawing/2016/5/9/chartex" xmlns:cx4="http://schemas.microsoft.com/office/drawing/2016/5/10/chartex" xmlns:cx5="http://schemas.microsoft.com/office/drawing/2016/5/11/chartex" xmlns:cx6="http://schemas.microsoft.com/office/drawing/2016/5/12/chartex" xmlns:cx7="http://schemas.microsoft.com/office/drawing/2016/5/13/chartex" xmlns:cx8="http://schemas.microsoft.com/office/drawing/2016/5/14/chartex" xmlns:mc="http://schemas.openxmlformats.org/markup-compatibility/2006" xmlns:aink="http://schemas.microsoft.com/office/drawing/2016/ink" xmlns:am3d="http://schemas.microsoft.com/office/drawing/2017/model3d" xmlns:o="urn:schemas-microsoft-com:office:office" xmlns:r="http://schemas.openxmlformats.org/officeDocument/2006/relationships" xmlns:m="http://schemas.openxmlformats.org/officeDocument/2006/math" xmlns:v="urn:schemas-microsoft-com:vml" xmlns:wp14="http://schemas.microsoft.com/office/word/2010/wordprocessingDrawing" xmlns:wp="http://schemas.openxmlformats.org/drawingml/2006/wordprocessingDrawing" xmlns:w10="urn:schemas-microsoft-com:office:word" xmlns:w="http://schemas.openxmlformats.org/wordprocessingml/2006/main" xmlns:w14="http://schemas.microsoft.com/office/word/2010/wordml" xmlns:w15="http://schemas.microsoft.com/office/word/2012/wordml" xmlns:w16cid="http://schemas.microsoft.com/office/word/2016/wordml/cid" xmlns:w16se="http://schemas.microsoft.com/office/word/2015/wordml/symex" xmlns:wpg="http://schemas.microsoft.com/office/word/2010/wordprocessingGroup" xmlns:wpi="http://schemas.microsoft.com/office/word/2010/wordprocessingInk" xmlns:wne="http://schemas.microsoft.com/office/word/2006/wordml" xmlns:wps="http://schemas.microsoft.com/office/word/2010/wordprocessingShape" mc:Ignorable="w14 w15 w16se w16cid wp14">
   <w:abstractNum w:abstractNumId="0" w15:restartNumberingAfterBreak="0">
+    <w:nsid w:val="00D65150"/>
+    <w:multiLevelType w:val="hybridMultilevel"/>
+    <w:tmpl w:val="82FED224"/>
+    <w:lvl w:ilvl="0" w:tplc="04090001">
+      <w:start w:val="1"/>
+      <w:numFmt w:val="bullet"/>
+      <w:lvlText w:val=""/>
+      <w:lvlJc w:val="left"/>
+      <w:pPr>
+        <w:ind w:left="720" w:hanging="360"/>
+      </w:pPr>
+      <w:rPr>
+        <w:rFonts w:ascii="Symbol" w:hAnsi="Symbol" w:hint="default"/>
+      </w:rPr>
+    </w:lvl>
+    <w:lvl w:ilvl="1" w:tplc="04090003" w:tentative="1">
+      <w:start w:val="1"/>
+      <w:numFmt w:val="bullet"/>
+      <w:lvlText w:val="o"/>
+      <w:lvlJc w:val="left"/>
+      <w:pPr>
+        <w:ind w:left="1440" w:hanging="360"/>
+      </w:pPr>
+      <w:rPr>
+        <w:rFonts w:ascii="Courier New" w:hAnsi="Courier New" w:cs="Courier New" w:hint="default"/>
+      </w:rPr>
+    </w:lvl>
+    <w:lvl w:ilvl="2" w:tplc="04090005" w:tentative="1">
+      <w:start w:val="1"/>
+      <w:numFmt w:val="bullet"/>
+      <w:lvlText w:val=""/>
+      <w:lvlJc w:val="left"/>
+      <w:pPr>
+        <w:ind w:left="2160" w:hanging="360"/>
+      </w:pPr>
+      <w:rPr>
+        <w:rFonts w:ascii="Wingdings" w:hAnsi="Wingdings" w:hint="default"/>
+      </w:rPr>
+    </w:lvl>
+    <w:lvl w:ilvl="3" w:tplc="04090001" w:tentative="1">
+      <w:start w:val="1"/>
+      <w:numFmt w:val="bullet"/>
+      <w:lvlText w:val=""/>
+      <w:lvlJc w:val="left"/>
+      <w:pPr>
+        <w:ind w:left="2880" w:hanging="360"/>
+      </w:pPr>
+      <w:rPr>
+        <w:rFonts w:ascii="Symbol" w:hAnsi="Symbol" w:hint="default"/>
+      </w:rPr>
+    </w:lvl>
+    <w:lvl w:ilvl="4" w:tplc="04090003" w:tentative="1">
+      <w:start w:val="1"/>
+      <w:numFmt w:val="bullet"/>
+      <w:lvlText w:val="o"/>
+      <w:lvlJc w:val="left"/>
+      <w:pPr>
+        <w:ind w:left="3600" w:hanging="360"/>
+      </w:pPr>
+      <w:rPr>
+        <w:rFonts w:ascii="Courier New" w:hAnsi="Courier New" w:cs="Courier New" w:hint="default"/>
+      </w:rPr>
+    </w:lvl>
+    <w:lvl w:ilvl="5" w:tplc="04090005" w:tentative="1">
+      <w:start w:val="1"/>
+      <w:numFmt w:val="bullet"/>
+      <w:lvlText w:val=""/>
+      <w:lvlJc w:val="left"/>
+      <w:pPr>
+        <w:ind w:left="4320" w:hanging="360"/>
+      </w:pPr>
+      <w:rPr>
+        <w:rFonts w:ascii="Wingdings" w:hAnsi="Wingdings" w:hint="default"/>
+      </w:rPr>
+    </w:lvl>
+    <w:lvl w:ilvl="6" w:tplc="04090001" w:tentative="1">
+      <w:start w:val="1"/>
+      <w:numFmt w:val="bullet"/>
+      <w:lvlText w:val=""/>
+      <w:lvlJc w:val="left"/>
+      <w:pPr>
+        <w:ind w:left="5040" w:hanging="360"/>
+      </w:pPr>
+      <w:rPr>
+        <w:rFonts w:ascii="Symbol" w:hAnsi="Symbol" w:hint="default"/>
+      </w:rPr>
+    </w:lvl>
+    <w:lvl w:ilvl="7" w:tplc="04090003" w:tentative="1">
+      <w:start w:val="1"/>
+      <w:numFmt w:val="bullet"/>
+      <w:lvlText w:val="o"/>
+      <w:lvlJc w:val="left"/>
+      <w:pPr>
+        <w:ind w:left="5760" w:hanging="360"/>
+      </w:pPr>
+      <w:rPr>
+        <w:rFonts w:ascii="Courier New" w:hAnsi="Courier New" w:cs="Courier New" w:hint="default"/>
+      </w:rPr>
+    </w:lvl>
+    <w:lvl w:ilvl="8" w:tplc="04090005" w:tentative="1">
+      <w:start w:val="1"/>
+      <w:numFmt w:val="bullet"/>
+      <w:lvlText w:val=""/>
+      <w:lvlJc w:val="left"/>
+      <w:pPr>
+        <w:ind w:left="6480" w:hanging="360"/>
+      </w:pPr>
+      <w:rPr>
+        <w:rFonts w:ascii="Wingdings" w:hAnsi="Wingdings" w:hint="default"/>
+      </w:rPr>
+    </w:lvl>
+  </w:abstractNum>
+  <w:abstractNum w:abstractNumId="1" w15:restartNumberingAfterBreak="0">
     <w:nsid w:val="03ED56A9"/>
     <w:multiLevelType w:val="multilevel"/>
     <w:tmpl w:val="C0EA500C"/>
@@ -7768,7 +10161,7 @@
       </w:rPr>
     </w:lvl>
   </w:abstractNum>
-  <w:abstractNum w:abstractNumId="1" w15:restartNumberingAfterBreak="0">
+  <w:abstractNum w:abstractNumId="2" w15:restartNumberingAfterBreak="0">
     <w:nsid w:val="07DF2EFF"/>
     <w:multiLevelType w:val="hybridMultilevel"/>
     <w:tmpl w:val="CB0C3EB0"/>
@@ -7881,7 +10274,7 @@
       </w:rPr>
     </w:lvl>
   </w:abstractNum>
-  <w:abstractNum w:abstractNumId="2" w15:restartNumberingAfterBreak="0">
+  <w:abstractNum w:abstractNumId="3" w15:restartNumberingAfterBreak="0">
     <w:nsid w:val="09855436"/>
     <w:multiLevelType w:val="hybridMultilevel"/>
     <w:tmpl w:val="E690A8B6"/>
@@ -7994,7 +10387,7 @@
       </w:rPr>
     </w:lvl>
   </w:abstractNum>
-  <w:abstractNum w:abstractNumId="3" w15:restartNumberingAfterBreak="0">
+  <w:abstractNum w:abstractNumId="4" w15:restartNumberingAfterBreak="0">
     <w:nsid w:val="0B364313"/>
     <w:multiLevelType w:val="multilevel"/>
     <w:tmpl w:val="EA08CF84"/>
@@ -8116,7 +10509,7 @@
       </w:rPr>
     </w:lvl>
   </w:abstractNum>
-  <w:abstractNum w:abstractNumId="4" w15:restartNumberingAfterBreak="0">
+  <w:abstractNum w:abstractNumId="5" w15:restartNumberingAfterBreak="0">
     <w:nsid w:val="127A1540"/>
     <w:multiLevelType w:val="multilevel"/>
     <w:tmpl w:val="C0EA500C"/>
@@ -8238,7 +10631,7 @@
       </w:rPr>
     </w:lvl>
   </w:abstractNum>
-  <w:abstractNum w:abstractNumId="5" w15:restartNumberingAfterBreak="0">
+  <w:abstractNum w:abstractNumId="6" w15:restartNumberingAfterBreak="0">
     <w:nsid w:val="166434AD"/>
     <w:multiLevelType w:val="hybridMultilevel"/>
     <w:tmpl w:val="5E0C915C"/>
@@ -8351,7 +10744,7 @@
       </w:rPr>
     </w:lvl>
   </w:abstractNum>
-  <w:abstractNum w:abstractNumId="6" w15:restartNumberingAfterBreak="0">
+  <w:abstractNum w:abstractNumId="7" w15:restartNumberingAfterBreak="0">
     <w:nsid w:val="17612495"/>
     <w:multiLevelType w:val="hybridMultilevel"/>
     <w:tmpl w:val="446E8D82"/>
@@ -8464,7 +10857,7 @@
       </w:rPr>
     </w:lvl>
   </w:abstractNum>
-  <w:abstractNum w:abstractNumId="7" w15:restartNumberingAfterBreak="0">
+  <w:abstractNum w:abstractNumId="8" w15:restartNumberingAfterBreak="0">
     <w:nsid w:val="17D44FA4"/>
     <w:multiLevelType w:val="hybridMultilevel"/>
     <w:tmpl w:val="272889B0"/>
@@ -8577,7 +10970,7 @@
       </w:rPr>
     </w:lvl>
   </w:abstractNum>
-  <w:abstractNum w:abstractNumId="8" w15:restartNumberingAfterBreak="0">
+  <w:abstractNum w:abstractNumId="9" w15:restartNumberingAfterBreak="0">
     <w:nsid w:val="1BC57946"/>
     <w:multiLevelType w:val="multilevel"/>
     <w:tmpl w:val="D0FA887C"/>
@@ -8699,7 +11092,182 @@
       </w:rPr>
     </w:lvl>
   </w:abstractNum>
-  <w:abstractNum w:abstractNumId="9" w15:restartNumberingAfterBreak="0">
+  <w:abstractNum w:abstractNumId="10" w15:restartNumberingAfterBreak="0">
+    <w:nsid w:val="1C02319F"/>
+    <w:multiLevelType w:val="hybridMultilevel"/>
+    <w:tmpl w:val="C7F8F42A"/>
+    <w:lvl w:ilvl="0" w:tplc="0409000F">
+      <w:start w:val="1"/>
+      <w:numFmt w:val="decimal"/>
+      <w:lvlText w:val="%1."/>
+      <w:lvlJc w:val="left"/>
+      <w:pPr>
+        <w:ind w:left="720" w:hanging="360"/>
+      </w:pPr>
+    </w:lvl>
+    <w:lvl w:ilvl="1" w:tplc="04090019" w:tentative="1">
+      <w:start w:val="1"/>
+      <w:numFmt w:val="lowerLetter"/>
+      <w:lvlText w:val="%2."/>
+      <w:lvlJc w:val="left"/>
+      <w:pPr>
+        <w:ind w:left="1440" w:hanging="360"/>
+      </w:pPr>
+    </w:lvl>
+    <w:lvl w:ilvl="2" w:tplc="0409001B" w:tentative="1">
+      <w:start w:val="1"/>
+      <w:numFmt w:val="lowerRoman"/>
+      <w:lvlText w:val="%3."/>
+      <w:lvlJc w:val="right"/>
+      <w:pPr>
+        <w:ind w:left="2160" w:hanging="180"/>
+      </w:pPr>
+    </w:lvl>
+    <w:lvl w:ilvl="3" w:tplc="0409000F" w:tentative="1">
+      <w:start w:val="1"/>
+      <w:numFmt w:val="decimal"/>
+      <w:lvlText w:val="%4."/>
+      <w:lvlJc w:val="left"/>
+      <w:pPr>
+        <w:ind w:left="2880" w:hanging="360"/>
+      </w:pPr>
+    </w:lvl>
+    <w:lvl w:ilvl="4" w:tplc="04090019" w:tentative="1">
+      <w:start w:val="1"/>
+      <w:numFmt w:val="lowerLetter"/>
+      <w:lvlText w:val="%5."/>
+      <w:lvlJc w:val="left"/>
+      <w:pPr>
+        <w:ind w:left="3600" w:hanging="360"/>
+      </w:pPr>
+    </w:lvl>
+    <w:lvl w:ilvl="5" w:tplc="0409001B" w:tentative="1">
+      <w:start w:val="1"/>
+      <w:numFmt w:val="lowerRoman"/>
+      <w:lvlText w:val="%6."/>
+      <w:lvlJc w:val="right"/>
+      <w:pPr>
+        <w:ind w:left="4320" w:hanging="180"/>
+      </w:pPr>
+    </w:lvl>
+    <w:lvl w:ilvl="6" w:tplc="0409000F" w:tentative="1">
+      <w:start w:val="1"/>
+      <w:numFmt w:val="decimal"/>
+      <w:lvlText w:val="%7."/>
+      <w:lvlJc w:val="left"/>
+      <w:pPr>
+        <w:ind w:left="5040" w:hanging="360"/>
+      </w:pPr>
+    </w:lvl>
+    <w:lvl w:ilvl="7" w:tplc="04090019" w:tentative="1">
+      <w:start w:val="1"/>
+      <w:numFmt w:val="lowerLetter"/>
+      <w:lvlText w:val="%8."/>
+      <w:lvlJc w:val="left"/>
+      <w:pPr>
+        <w:ind w:left="5760" w:hanging="360"/>
+      </w:pPr>
+    </w:lvl>
+    <w:lvl w:ilvl="8" w:tplc="0409001B" w:tentative="1">
+      <w:start w:val="1"/>
+      <w:numFmt w:val="lowerRoman"/>
+      <w:lvlText w:val="%9."/>
+      <w:lvlJc w:val="right"/>
+      <w:pPr>
+        <w:ind w:left="6480" w:hanging="180"/>
+      </w:pPr>
+    </w:lvl>
+  </w:abstractNum>
+  <w:abstractNum w:abstractNumId="11" w15:restartNumberingAfterBreak="0">
+    <w:nsid w:val="2F96565C"/>
+    <w:multiLevelType w:val="hybridMultilevel"/>
+    <w:tmpl w:val="A5985700"/>
+    <w:lvl w:ilvl="0" w:tplc="04090001">
+      <w:start w:val="1"/>
+      <w:numFmt w:val="bullet"/>
+      <w:lvlText w:val=""/>
+      <w:lvlJc w:val="left"/>
+      <w:pPr>
+        <w:ind w:left="720" w:hanging="360"/>
+      </w:pPr>
+      <w:rPr>
+        <w:rFonts w:ascii="Symbol" w:hAnsi="Symbol" w:hint="default"/>
+      </w:rPr>
+    </w:lvl>
+    <w:lvl w:ilvl="1" w:tplc="04090019" w:tentative="1">
+      <w:start w:val="1"/>
+      <w:numFmt w:val="lowerLetter"/>
+      <w:lvlText w:val="%2."/>
+      <w:lvlJc w:val="left"/>
+      <w:pPr>
+        <w:ind w:left="1440" w:hanging="360"/>
+      </w:pPr>
+    </w:lvl>
+    <w:lvl w:ilvl="2" w:tplc="0409001B" w:tentative="1">
+      <w:start w:val="1"/>
+      <w:numFmt w:val="lowerRoman"/>
+      <w:lvlText w:val="%3."/>
+      <w:lvlJc w:val="right"/>
+      <w:pPr>
+        <w:ind w:left="2160" w:hanging="180"/>
+      </w:pPr>
+    </w:lvl>
+    <w:lvl w:ilvl="3" w:tplc="0409000F" w:tentative="1">
+      <w:start w:val="1"/>
+      <w:numFmt w:val="decimal"/>
+      <w:lvlText w:val="%4."/>
+      <w:lvlJc w:val="left"/>
+      <w:pPr>
+        <w:ind w:left="2880" w:hanging="360"/>
+      </w:pPr>
+    </w:lvl>
+    <w:lvl w:ilvl="4" w:tplc="04090019" w:tentative="1">
+      <w:start w:val="1"/>
+      <w:numFmt w:val="lowerLetter"/>
+      <w:lvlText w:val="%5."/>
+      <w:lvlJc w:val="left"/>
+      <w:pPr>
+        <w:ind w:left="3600" w:hanging="360"/>
+      </w:pPr>
+    </w:lvl>
+    <w:lvl w:ilvl="5" w:tplc="0409001B" w:tentative="1">
+      <w:start w:val="1"/>
+      <w:numFmt w:val="lowerRoman"/>
+      <w:lvlText w:val="%6."/>
+      <w:lvlJc w:val="right"/>
+      <w:pPr>
+        <w:ind w:left="4320" w:hanging="180"/>
+      </w:pPr>
+    </w:lvl>
+    <w:lvl w:ilvl="6" w:tplc="0409000F" w:tentative="1">
+      <w:start w:val="1"/>
+      <w:numFmt w:val="decimal"/>
+      <w:lvlText w:val="%7."/>
+      <w:lvlJc w:val="left"/>
+      <w:pPr>
+        <w:ind w:left="5040" w:hanging="360"/>
+      </w:pPr>
+    </w:lvl>
+    <w:lvl w:ilvl="7" w:tplc="04090019" w:tentative="1">
+      <w:start w:val="1"/>
+      <w:numFmt w:val="lowerLetter"/>
+      <w:lvlText w:val="%8."/>
+      <w:lvlJc w:val="left"/>
+      <w:pPr>
+        <w:ind w:left="5760" w:hanging="360"/>
+      </w:pPr>
+    </w:lvl>
+    <w:lvl w:ilvl="8" w:tplc="0409001B" w:tentative="1">
+      <w:start w:val="1"/>
+      <w:numFmt w:val="lowerRoman"/>
+      <w:lvlText w:val="%9."/>
+      <w:lvlJc w:val="right"/>
+      <w:pPr>
+        <w:ind w:left="6480" w:hanging="180"/>
+      </w:pPr>
+    </w:lvl>
+  </w:abstractNum>
+  <w:abstractNum w:abstractNumId="12" w15:restartNumberingAfterBreak="0">
     <w:nsid w:val="2FCC6DDF"/>
     <w:multiLevelType w:val="hybridMultilevel"/>
     <w:tmpl w:val="A546D9DC"/>
@@ -8812,7 +11380,7 @@
       </w:rPr>
     </w:lvl>
   </w:abstractNum>
-  <w:abstractNum w:abstractNumId="10" w15:restartNumberingAfterBreak="0">
+  <w:abstractNum w:abstractNumId="13" w15:restartNumberingAfterBreak="0">
     <w:nsid w:val="488A0C16"/>
     <w:multiLevelType w:val="multilevel"/>
     <w:tmpl w:val="C0EA500C"/>
@@ -8934,7 +11502,7 @@
       </w:rPr>
     </w:lvl>
   </w:abstractNum>
-  <w:abstractNum w:abstractNumId="11" w15:restartNumberingAfterBreak="0">
+  <w:abstractNum w:abstractNumId="14" w15:restartNumberingAfterBreak="0">
     <w:nsid w:val="49B0331D"/>
     <w:multiLevelType w:val="hybridMultilevel"/>
     <w:tmpl w:val="FB7094C4"/>
@@ -9047,7 +11615,7 @@
       </w:rPr>
     </w:lvl>
   </w:abstractNum>
-  <w:abstractNum w:abstractNumId="12" w15:restartNumberingAfterBreak="0">
+  <w:abstractNum w:abstractNumId="15" w15:restartNumberingAfterBreak="0">
     <w:nsid w:val="4B2513EB"/>
     <w:multiLevelType w:val="multilevel"/>
     <w:tmpl w:val="C0EA500C"/>
@@ -9169,7 +11737,7 @@
       </w:rPr>
     </w:lvl>
   </w:abstractNum>
-  <w:abstractNum w:abstractNumId="13" w15:restartNumberingAfterBreak="0">
+  <w:abstractNum w:abstractNumId="16" w15:restartNumberingAfterBreak="0">
     <w:nsid w:val="571E6C82"/>
     <w:multiLevelType w:val="hybridMultilevel"/>
     <w:tmpl w:val="E60C1196"/>
@@ -9282,7 +11850,7 @@
       </w:rPr>
     </w:lvl>
   </w:abstractNum>
-  <w:abstractNum w:abstractNumId="14" w15:restartNumberingAfterBreak="0">
+  <w:abstractNum w:abstractNumId="17" w15:restartNumberingAfterBreak="0">
     <w:nsid w:val="5BC01D61"/>
     <w:multiLevelType w:val="hybridMultilevel"/>
     <w:tmpl w:val="92CAF5F6"/>
@@ -9395,7 +11963,7 @@
       </w:rPr>
     </w:lvl>
   </w:abstractNum>
-  <w:abstractNum w:abstractNumId="15" w15:restartNumberingAfterBreak="0">
+  <w:abstractNum w:abstractNumId="18" w15:restartNumberingAfterBreak="0">
     <w:nsid w:val="62034DC9"/>
     <w:multiLevelType w:val="singleLevel"/>
     <w:tmpl w:val="3B024738"/>
@@ -9410,7 +11978,7 @@
       </w:pPr>
     </w:lvl>
   </w:abstractNum>
-  <w:abstractNum w:abstractNumId="16" w15:restartNumberingAfterBreak="0">
+  <w:abstractNum w:abstractNumId="19" w15:restartNumberingAfterBreak="0">
     <w:nsid w:val="6372668D"/>
     <w:multiLevelType w:val="hybridMultilevel"/>
     <w:tmpl w:val="209EBF14"/>
@@ -9523,7 +12091,7 @@
       </w:rPr>
     </w:lvl>
   </w:abstractNum>
-  <w:abstractNum w:abstractNumId="17" w15:restartNumberingAfterBreak="0">
+  <w:abstractNum w:abstractNumId="20" w15:restartNumberingAfterBreak="0">
     <w:nsid w:val="6BA554B1"/>
     <w:multiLevelType w:val="hybridMultilevel"/>
     <w:tmpl w:val="81E263AC"/>
@@ -9637,7 +12205,7 @@
       </w:rPr>
     </w:lvl>
   </w:abstractNum>
-  <w:abstractNum w:abstractNumId="18" w15:restartNumberingAfterBreak="0">
+  <w:abstractNum w:abstractNumId="21" w15:restartNumberingAfterBreak="0">
     <w:nsid w:val="6FB70E5F"/>
     <w:multiLevelType w:val="hybridMultilevel"/>
     <w:tmpl w:val="288AA0FE"/>
@@ -9750,7 +12318,7 @@
       </w:rPr>
     </w:lvl>
   </w:abstractNum>
-  <w:abstractNum w:abstractNumId="19" w15:restartNumberingAfterBreak="0">
+  <w:abstractNum w:abstractNumId="22" w15:restartNumberingAfterBreak="0">
     <w:nsid w:val="74F36E72"/>
     <w:multiLevelType w:val="hybridMultilevel"/>
     <w:tmpl w:val="A170E820"/>
@@ -9863,7 +12431,7 @@
       </w:rPr>
     </w:lvl>
   </w:abstractNum>
-  <w:abstractNum w:abstractNumId="20" w15:restartNumberingAfterBreak="0">
+  <w:abstractNum w:abstractNumId="23" w15:restartNumberingAfterBreak="0">
     <w:nsid w:val="76987996"/>
     <w:multiLevelType w:val="hybridMultilevel"/>
     <w:tmpl w:val="6BAAF932"/>
@@ -9976,7 +12544,7 @@
       </w:rPr>
     </w:lvl>
   </w:abstractNum>
-  <w:abstractNum w:abstractNumId="21" w15:restartNumberingAfterBreak="0">
+  <w:abstractNum w:abstractNumId="24" w15:restartNumberingAfterBreak="0">
     <w:nsid w:val="7EFC66EE"/>
     <w:multiLevelType w:val="multilevel"/>
     <w:tmpl w:val="C0EA500C"/>
@@ -10099,70 +12667,79 @@
     </w:lvl>
   </w:abstractNum>
   <w:num w:numId="1">
+    <w:abstractNumId w:val="24"/>
+  </w:num>
+  <w:num w:numId="2">
+    <w:abstractNumId w:val="19"/>
+  </w:num>
+  <w:num w:numId="3">
+    <w:abstractNumId w:val="6"/>
+  </w:num>
+  <w:num w:numId="4">
+    <w:abstractNumId w:val="22"/>
+  </w:num>
+  <w:num w:numId="5">
+    <w:abstractNumId w:val="1"/>
+  </w:num>
+  <w:num w:numId="6">
+    <w:abstractNumId w:val="5"/>
+  </w:num>
+  <w:num w:numId="7">
+    <w:abstractNumId w:val="13"/>
+  </w:num>
+  <w:num w:numId="8">
+    <w:abstractNumId w:val="15"/>
+  </w:num>
+  <w:num w:numId="9">
+    <w:abstractNumId w:val="3"/>
+  </w:num>
+  <w:num w:numId="10">
+    <w:abstractNumId w:val="12"/>
+  </w:num>
+  <w:num w:numId="11">
+    <w:abstractNumId w:val="9"/>
+  </w:num>
+  <w:num w:numId="12">
+    <w:abstractNumId w:val="4"/>
+  </w:num>
+  <w:num w:numId="13">
+    <w:abstractNumId w:val="14"/>
+  </w:num>
+  <w:num w:numId="14">
+    <w:abstractNumId w:val="18"/>
+  </w:num>
+  <w:num w:numId="15">
+    <w:abstractNumId w:val="7"/>
+  </w:num>
+  <w:num w:numId="16">
+    <w:abstractNumId w:val="8"/>
+  </w:num>
+  <w:num w:numId="17">
     <w:abstractNumId w:val="21"/>
   </w:num>
-  <w:num w:numId="2">
+  <w:num w:numId="18">
+    <w:abstractNumId w:val="20"/>
+  </w:num>
+  <w:num w:numId="19">
+    <w:abstractNumId w:val="23"/>
+  </w:num>
+  <w:num w:numId="20">
     <w:abstractNumId w:val="16"/>
   </w:num>
-  <w:num w:numId="3">
-    <w:abstractNumId w:val="5"/>
+  <w:num w:numId="21">
+    <w:abstractNumId w:val="2"/>
   </w:num>
-  <w:num w:numId="4">
-    <w:abstractNumId w:val="19"/>
+  <w:num w:numId="22">
+    <w:abstractNumId w:val="17"/>
   </w:num>
-  <w:num w:numId="5">
+  <w:num w:numId="23">
     <w:abstractNumId w:val="0"/>
   </w:num>
-  <w:num w:numId="6">
-    <w:abstractNumId w:val="4"/>
-  </w:num>
-  <w:num w:numId="7">
-    <w:abstractNumId w:val="10"/>
-  </w:num>
-  <w:num w:numId="8">
-    <w:abstractNumId w:val="12"/>
-  </w:num>
-  <w:num w:numId="9">
-    <w:abstractNumId w:val="2"/>
-  </w:num>
-  <w:num w:numId="10">
-    <w:abstractNumId w:val="9"/>
-  </w:num>
-  <w:num w:numId="11">
-    <w:abstractNumId w:val="8"/>
-  </w:num>
-  <w:num w:numId="12">
-    <w:abstractNumId w:val="3"/>
-  </w:num>
-  <w:num w:numId="13">
+  <w:num w:numId="24">
     <w:abstractNumId w:val="11"/>
   </w:num>
-  <w:num w:numId="14">
-    <w:abstractNumId w:val="15"/>
-  </w:num>
-  <w:num w:numId="15">
-    <w:abstractNumId w:val="6"/>
-  </w:num>
-  <w:num w:numId="16">
-    <w:abstractNumId w:val="7"/>
-  </w:num>
-  <w:num w:numId="17">
-    <w:abstractNumId w:val="18"/>
-  </w:num>
-  <w:num w:numId="18">
-    <w:abstractNumId w:val="17"/>
-  </w:num>
-  <w:num w:numId="19">
-    <w:abstractNumId w:val="20"/>
-  </w:num>
-  <w:num w:numId="20">
-    <w:abstractNumId w:val="13"/>
-  </w:num>
-  <w:num w:numId="21">
-    <w:abstractNumId w:val="1"/>
-  </w:num>
-  <w:num w:numId="22">
-    <w:abstractNumId w:val="14"/>
+  <w:num w:numId="25">
+    <w:abstractNumId w:val="10"/>
   </w:num>
 </w:numbering>
 </file>
@@ -12278,12 +14855,12 @@
 
 <file path=word/glossary/fontTable.xml><?xml version="1.0" encoding="utf-8"?>
 <w:fonts xmlns:mc="http://schemas.openxmlformats.org/markup-compatibility/2006" xmlns:r="http://schemas.openxmlformats.org/officeDocument/2006/relationships" xmlns:w="http://schemas.openxmlformats.org/wordprocessingml/2006/main" xmlns:w14="http://schemas.microsoft.com/office/word/2010/wordml" xmlns:w15="http://schemas.microsoft.com/office/word/2012/wordml" xmlns:w16cid="http://schemas.microsoft.com/office/word/2016/wordml/cid" xmlns:w16se="http://schemas.microsoft.com/office/word/2015/wordml/symex" mc:Ignorable="w14 w15 w16se w16cid">
-  <w:font w:name="Calibri Light">
-    <w:panose1 w:val="020F0302020204030204"/>
-    <w:charset w:val="00"/>
-    <w:family w:val="swiss"/>
+  <w:font w:name="Symbol">
+    <w:panose1 w:val="05050102010706020507"/>
+    <w:charset w:val="02"/>
+    <w:family w:val="roman"/>
     <w:pitch w:val="variable"/>
-    <w:sig w:usb0="E0002AFF" w:usb1="C000247B" w:usb2="00000009" w:usb3="00000000" w:csb0="000001FF" w:csb1="00000000"/>
+    <w:sig w:usb0="00000000" w:usb1="10000000" w:usb2="00000000" w:usb3="00000000" w:csb0="80000000" w:csb1="00000000"/>
   </w:font>
   <w:font w:name="Times New Roman">
     <w:panose1 w:val="02020603050405020304"/>
@@ -12291,20 +14868,6 @@
     <w:family w:val="roman"/>
     <w:pitch w:val="variable"/>
     <w:sig w:usb0="E0002EFF" w:usb1="C000785B" w:usb2="00000009" w:usb3="00000000" w:csb0="000001FF" w:csb1="00000000"/>
-  </w:font>
-  <w:font w:name="Calibri">
-    <w:panose1 w:val="020F0502020204030204"/>
-    <w:charset w:val="00"/>
-    <w:family w:val="swiss"/>
-    <w:pitch w:val="variable"/>
-    <w:sig w:usb0="E0002AFF" w:usb1="C000247B" w:usb2="00000009" w:usb3="00000000" w:csb0="000001FF" w:csb1="00000000"/>
-  </w:font>
-  <w:font w:name="Symbol">
-    <w:panose1 w:val="05050102010706020507"/>
-    <w:charset w:val="02"/>
-    <w:family w:val="roman"/>
-    <w:pitch w:val="variable"/>
-    <w:sig w:usb0="00000000" w:usb1="10000000" w:usb2="00000000" w:usb3="00000000" w:csb0="80000000" w:csb1="00000000"/>
   </w:font>
   <w:font w:name="Courier New">
     <w:panose1 w:val="02070309020205020404"/>
@@ -12319,6 +14882,20 @@
     <w:family w:val="auto"/>
     <w:pitch w:val="variable"/>
     <w:sig w:usb0="00000000" w:usb1="10000000" w:usb2="00000000" w:usb3="00000000" w:csb0="80000000" w:csb1="00000000"/>
+  </w:font>
+  <w:font w:name="Calibri Light">
+    <w:panose1 w:val="020F0302020204030204"/>
+    <w:charset w:val="00"/>
+    <w:family w:val="swiss"/>
+    <w:pitch w:val="variable"/>
+    <w:sig w:usb0="E0002AFF" w:usb1="C000247B" w:usb2="00000009" w:usb3="00000000" w:csb0="000001FF" w:csb1="00000000"/>
+  </w:font>
+  <w:font w:name="Calibri">
+    <w:panose1 w:val="020F0502020204030204"/>
+    <w:charset w:val="00"/>
+    <w:family w:val="swiss"/>
+    <w:pitch w:val="variable"/>
+    <w:sig w:usb0="E0002AFF" w:usb1="C000247B" w:usb2="00000009" w:usb3="00000000" w:csb0="000001FF" w:csb1="00000000"/>
   </w:font>
   <w:font w:name="Arial">
     <w:panose1 w:val="020B0604020202020204"/>
@@ -12386,6 +14963,7 @@
     <w:rsid w:val="00603DF7"/>
     <w:rsid w:val="00692CE1"/>
     <w:rsid w:val="007F0FA2"/>
+    <w:rsid w:val="007F2569"/>
     <w:rsid w:val="0080182E"/>
     <w:rsid w:val="00894896"/>
     <w:rsid w:val="008A6212"/>
@@ -12395,6 +14973,7 @@
     <w:rsid w:val="00D60300"/>
     <w:rsid w:val="00D71023"/>
     <w:rsid w:val="00DA5A0F"/>
+    <w:rsid w:val="00EB0BAD"/>
     <w:rsid w:val="00F63530"/>
   </w:rsids>
   <m:mathPr>
@@ -38281,7 +40860,7 @@
 </file>
 
 <file path=customXml/itemProps1.xml><?xml version="1.0" encoding="utf-8"?>
-<ds:datastoreItem xmlns:ds="http://schemas.openxmlformats.org/officeDocument/2006/customXml" ds:itemID="{3909F48E-051E-434A-BBFD-8148141025DD}">
+<ds:datastoreItem xmlns:ds="http://schemas.openxmlformats.org/officeDocument/2006/customXml" ds:itemID="{5E691893-D8D5-43F2-BF34-322AAE69AC7F}">
   <ds:schemaRefs>
     <ds:schemaRef ds:uri="http://schemas.openxmlformats.org/officeDocument/2006/bibliography"/>
   </ds:schemaRefs>

</xml_diff>